<commit_message>
alteraçoes no docx da sprint 2
</commit_message>
<xml_diff>
--- a/docs/Interacao Sociais Sprint 2.docx
+++ b/docs/Interacao Sociais Sprint 2.docx
@@ -1582,6 +1582,13 @@
                 <w:szCs w:val="18"/>
               </w:rPr>
             </w:pPr>
+            <w:r>
+              <w:rPr>
+                <w:sz w:val="18"/>
+                <w:szCs w:val="18"/>
+              </w:rPr>
+              <w:t>Login</w:t>
+            </w:r>
           </w:p>
         </w:tc>
         <w:tc>
@@ -10581,7 +10588,7 @@
       </w:pPr>
       <w:r>
         <w:drawing>
-          <wp:inline wp14:editId="20436CF8" wp14:anchorId="44E384AC">
+          <wp:inline wp14:editId="2E9ECC36" wp14:anchorId="44E384AC">
             <wp:extent cx="4381500" cy="2190750"/>
             <wp:effectExtent l="0" t="0" r="0" b="0"/>
             <wp:docPr id="4" name="Imagem 4" title=""/>
@@ -10596,7 +10603,7 @@
                     <pic:cNvPicPr/>
                   </pic:nvPicPr>
                   <pic:blipFill>
-                    <a:blip r:embed="R8e73d76b241f41a0">
+                    <a:blip r:embed="R154c1c7191a244f8">
                       <a:extLst xmlns:a="http://schemas.openxmlformats.org/drawingml/2006/main">
                         <a:ext uri="{28A0092B-C50C-407E-A947-70E740481C1C}">
                           <a14:useLocalDpi xmlns:a14="http://schemas.microsoft.com/office/drawing/2010/main" val="0"/>
@@ -11507,7 +11514,7 @@
       </w:pPr>
       <w:r>
         <w:drawing>
-          <wp:inline wp14:editId="0D2B07F5" wp14:anchorId="3F9EC9CA">
+          <wp:inline wp14:editId="3968424D" wp14:anchorId="3F9EC9CA">
             <wp:extent cx="5734052" cy="3219450"/>
             <wp:effectExtent l="0" t="0" r="0" b="0"/>
             <wp:docPr id="5" name="Imagem 5" title=""/>
@@ -11522,7 +11529,7 @@
                     <pic:cNvPicPr/>
                   </pic:nvPicPr>
                   <pic:blipFill>
-                    <a:blip r:embed="Rd8f31f7fe7254ef5">
+                    <a:blip r:embed="R622d61b3bccc425d">
                       <a:extLst xmlns:a="http://schemas.openxmlformats.org/drawingml/2006/main">
                         <a:ext uri="{28A0092B-C50C-407E-A947-70E740481C1C}">
                           <a14:useLocalDpi xmlns:a14="http://schemas.microsoft.com/office/drawing/2010/main" val="0"/>
@@ -11672,7 +11679,7 @@
       </w:pPr>
       <w:r>
         <w:drawing>
-          <wp:inline wp14:editId="35720864" wp14:anchorId="532AA596">
+          <wp:inline wp14:editId="6C6CE2D8" wp14:anchorId="532AA596">
             <wp:extent cx="5722622" cy="3238500"/>
             <wp:effectExtent l="0" t="0" r="0" b="0"/>
             <wp:docPr id="20" name="Imagem 20" title=""/>
@@ -11687,7 +11694,7 @@
                     <pic:cNvPicPr/>
                   </pic:nvPicPr>
                   <pic:blipFill>
-                    <a:blip r:embed="R96edd06349834eb1">
+                    <a:blip r:embed="R29f96ef9ce464a1e">
                       <a:extLst xmlns:a="http://schemas.openxmlformats.org/drawingml/2006/main">
                         <a:ext uri="{28A0092B-C50C-407E-A947-70E740481C1C}">
                           <a14:useLocalDpi xmlns:a14="http://schemas.microsoft.com/office/drawing/2010/main" val="0"/>
@@ -11786,7 +11793,7 @@
       </w:pPr>
       <w:r>
         <w:drawing>
-          <wp:inline wp14:editId="4049B4CF" wp14:anchorId="1A0C9009">
+          <wp:inline wp14:editId="7F8FE6EE" wp14:anchorId="1A0C9009">
             <wp:extent cx="5722622" cy="3238500"/>
             <wp:effectExtent l="0" t="0" r="0" b="0"/>
             <wp:docPr id="21" name="Imagem 21" title=""/>
@@ -11801,7 +11808,7 @@
                     <pic:cNvPicPr/>
                   </pic:nvPicPr>
                   <pic:blipFill>
-                    <a:blip r:embed="Rc59d96d45d7d4b33">
+                    <a:blip r:embed="R94db7da1a77541ac">
                       <a:extLst xmlns:a="http://schemas.openxmlformats.org/drawingml/2006/main">
                         <a:ext uri="{28A0092B-C50C-407E-A947-70E740481C1C}">
                           <a14:useLocalDpi xmlns:a14="http://schemas.microsoft.com/office/drawing/2010/main" val="0"/>
@@ -11968,7 +11975,7 @@
       </w:pPr>
       <w:r>
         <w:drawing>
-          <wp:inline wp14:editId="74179735" wp14:anchorId="2FC89698">
+          <wp:inline wp14:editId="4EE4BA09" wp14:anchorId="2FC89698">
             <wp:extent cx="5721350" cy="2921000"/>
             <wp:effectExtent l="0" t="0" r="0" b="0"/>
             <wp:docPr id="41" name="Imagem 41" title=""/>
@@ -11983,7 +11990,7 @@
                     <pic:cNvPicPr/>
                   </pic:nvPicPr>
                   <pic:blipFill>
-                    <a:blip r:embed="R29a3e095865c4dc9">
+                    <a:blip r:embed="R6814d7cc0fc04edf">
                       <a:extLst xmlns:a="http://schemas.openxmlformats.org/drawingml/2006/main">
                         <a:ext uri="{28A0092B-C50C-407E-A947-70E740481C1C}">
                           <a14:useLocalDpi xmlns:a14="http://schemas.microsoft.com/office/drawing/2010/main" val="0"/>
@@ -13680,6 +13687,10 @@
         <w:rPr/>
         <w:t/>
       </w:r>
+      <w:r>
+        <w:rPr/>
+        <w:t/>
+      </w:r>
     </w:p>
     <w:p>
       <w:pPr>
@@ -14794,6 +14805,10 @@
             </wp14:sizeRelV>
           </wp:anchor>
         </w:drawing>
+      </w:r>
+      <w:r>
+        <w:rPr/>
+        <w:t/>
       </w:r>
       <w:r>
         <w:rPr/>
@@ -15334,7 +15349,7 @@
       </w:pPr>
       <w:r>
         <w:drawing>
-          <wp:inline wp14:editId="122F0A57" wp14:anchorId="40D050F3">
+          <wp:inline wp14:editId="530240F1" wp14:anchorId="40D050F3">
             <wp:extent cx="5721350" cy="2921000"/>
             <wp:effectExtent l="0" t="0" r="0" b="0"/>
             <wp:docPr id="28" name="Imagem 28" title=""/>
@@ -15349,7 +15364,7 @@
                     <pic:cNvPicPr/>
                   </pic:nvPicPr>
                   <pic:blipFill>
-                    <a:blip r:embed="R1e93944c95304de0">
+                    <a:blip r:embed="Rc33405f1360b475f">
                       <a:extLst xmlns:a="http://schemas.openxmlformats.org/drawingml/2006/main">
                         <a:ext uri="{28A0092B-C50C-407E-A947-70E740481C1C}">
                           <a14:useLocalDpi xmlns:a14="http://schemas.microsoft.com/office/drawing/2010/main" val="0"/>
@@ -18199,6 +18214,10 @@
         <w:rPr/>
         <w:t/>
       </w:r>
+      <w:r>
+        <w:rPr/>
+        <w:t/>
+      </w:r>
     </w:p>
     <w:p>
       <w:pPr>
@@ -19407,6 +19426,10 @@
         <w:rPr/>
         <w:t/>
       </w:r>
+      <w:r>
+        <w:rPr/>
+        <w:t/>
+      </w:r>
     </w:p>
     <w:p>
       <w:pPr>
@@ -19622,6 +19645,10 @@
         <w:rPr/>
         <w:t/>
       </w:r>
+      <w:r>
+        <w:rPr/>
+        <w:t/>
+      </w:r>
     </w:p>
     <w:p>
       <w:pPr>
@@ -20097,7 +20124,7 @@
       </w:pPr>
       <w:r>
         <w:drawing>
-          <wp:inline wp14:editId="51A1F37B" wp14:anchorId="47E3DC14">
+          <wp:inline wp14:editId="2C71A6B4" wp14:anchorId="47E3DC14">
             <wp:extent cx="5733416" cy="3227070"/>
             <wp:effectExtent l="0" t="0" r="635" b="0"/>
             <wp:docPr id="2" name="Imagem 2" title=""/>
@@ -20112,7 +20139,7 @@
                     <pic:cNvPicPr/>
                   </pic:nvPicPr>
                   <pic:blipFill>
-                    <a:blip r:embed="Rdb6ad9d0774444c6">
+                    <a:blip r:embed="Rdcc67ca2b86840e2">
                       <a:extLst xmlns:a="http://schemas.openxmlformats.org/drawingml/2006/main">
                         <a:ext uri="{28A0092B-C50C-407E-A947-70E740481C1C}">
                           <a14:useLocalDpi xmlns:a14="http://schemas.microsoft.com/office/drawing/2010/main" val="0"/>
@@ -20462,7 +20489,7 @@
       </w:pPr>
       <w:r>
         <w:drawing>
-          <wp:inline wp14:editId="177F4401" wp14:anchorId="03FF1829">
+          <wp:inline wp14:editId="4744D0DD" wp14:anchorId="03FF1829">
             <wp:extent cx="5733416" cy="3254375"/>
             <wp:effectExtent l="0" t="0" r="635" b="3175"/>
             <wp:docPr id="3" name="Imagem 3" title=""/>
@@ -20477,7 +20504,7 @@
                     <pic:cNvPicPr/>
                   </pic:nvPicPr>
                   <pic:blipFill>
-                    <a:blip r:embed="R1b2fe7c179f045b6">
+                    <a:blip r:embed="R304bebedcca24932">
                       <a:extLst xmlns:a="http://schemas.openxmlformats.org/drawingml/2006/main">
                         <a:ext uri="{28A0092B-C50C-407E-A947-70E740481C1C}">
                           <a14:useLocalDpi xmlns:a14="http://schemas.microsoft.com/office/drawing/2010/main" val="0"/>
@@ -20940,7 +20967,7 @@
       </w:pPr>
       <w:r>
         <w:drawing>
-          <wp:inline wp14:editId="2E99A840" wp14:anchorId="2C671A1A">
+          <wp:inline wp14:editId="22D10380" wp14:anchorId="2C671A1A">
             <wp:extent cx="5733416" cy="3173730"/>
             <wp:effectExtent l="0" t="0" r="0" b="0"/>
             <wp:docPr id="6" name="Imagem 6" title=""/>
@@ -20955,10 +20982,10 @@
                     <pic:cNvPicPr/>
                   </pic:nvPicPr>
                   <pic:blipFill>
-                    <a:blip r:embed="R670abd3b08114b10">
-                      <a:extLst>
+                    <a:blip r:embed="R93901054b0674ca0">
+                      <a:extLst xmlns:a="http://schemas.openxmlformats.org/drawingml/2006/main">
                         <a:ext xmlns:a="http://schemas.openxmlformats.org/drawingml/2006/main" uri="{28A0092B-C50C-407E-A947-70E740481C1C}">
-                          <a14:useLocalDpi val="0"/>
+                          <a14:useLocalDpi xmlns:a14="http://schemas.microsoft.com/office/drawing/2010/main" val="0"/>
                         </a:ext>
                       </a:extLst>
                     </a:blip>
@@ -21251,7 +21278,7 @@
       </w:pPr>
       <w:r>
         <w:drawing>
-          <wp:inline wp14:editId="30251E5E" wp14:anchorId="2991AAE1">
+          <wp:inline wp14:editId="2774263B" wp14:anchorId="2991AAE1">
             <wp:extent cx="5724524" cy="3409950"/>
             <wp:effectExtent l="0" t="0" r="0" b="0"/>
             <wp:docPr id="2126475033" name="" title=""/>
@@ -21266,10 +21293,10 @@
                     <pic:cNvPicPr/>
                   </pic:nvPicPr>
                   <pic:blipFill>
-                    <a:blip r:embed="R49d615adb07a411e">
-                      <a:extLst>
+                    <a:blip r:embed="Raa78af99a39e4f76">
+                      <a:extLst xmlns:a="http://schemas.openxmlformats.org/drawingml/2006/main">
                         <a:ext xmlns:a="http://schemas.openxmlformats.org/drawingml/2006/main" uri="{28A0092B-C50C-407E-A947-70E740481C1C}">
-                          <a14:useLocalDpi val="0"/>
+                          <a14:useLocalDpi xmlns:a14="http://schemas.microsoft.com/office/drawing/2010/main" val="0"/>
                         </a:ext>
                       </a:extLst>
                     </a:blip>
@@ -21278,7 +21305,7 @@
                     </a:stretch>
                   </pic:blipFill>
                   <pic:spPr>
-                    <a:xfrm>
+                    <a:xfrm rot="0" flipH="0" flipV="0">
                       <a:off x="0" y="0"/>
                       <a:ext cx="5724524" cy="3409950"/>
                     </a:xfrm>
@@ -21592,7 +21619,7 @@
       </w:pPr>
       <w:r>
         <w:drawing>
-          <wp:inline wp14:editId="5443C879" wp14:anchorId="40605832">
+          <wp:inline wp14:editId="5D2F8210" wp14:anchorId="40605832">
             <wp:extent cx="5724524" cy="2990850"/>
             <wp:effectExtent l="0" t="0" r="0" b="0"/>
             <wp:docPr id="1832716326" name="" title=""/>
@@ -21607,7 +21634,316 @@
                     <pic:cNvPicPr/>
                   </pic:nvPicPr>
                   <pic:blipFill>
-                    <a:blip r:embed="Rc103dc5b41054392">
+                    <a:blip r:embed="R80ad963419ec454a">
+                      <a:extLst xmlns:a="http://schemas.openxmlformats.org/drawingml/2006/main">
+                        <a:ext xmlns:a="http://schemas.openxmlformats.org/drawingml/2006/main" uri="{28A0092B-C50C-407E-A947-70E740481C1C}">
+                          <a14:useLocalDpi xmlns:a14="http://schemas.microsoft.com/office/drawing/2010/main" val="0"/>
+                        </a:ext>
+                      </a:extLst>
+                    </a:blip>
+                    <a:stretch>
+                      <a:fillRect/>
+                    </a:stretch>
+                  </pic:blipFill>
+                  <pic:spPr>
+                    <a:xfrm rot="0" flipH="0" flipV="0">
+                      <a:off x="0" y="0"/>
+                      <a:ext cx="5724524" cy="2990850"/>
+                    </a:xfrm>
+                    <a:prstGeom prst="rect">
+                      <a:avLst/>
+                    </a:prstGeom>
+                  </pic:spPr>
+                </pic:pic>
+              </a:graphicData>
+            </a:graphic>
+          </wp:inline>
+        </w:drawing>
+      </w:r>
+    </w:p>
+    <w:p>
+      <w:pPr>
+        <w:pStyle w:val="Legenda"/>
+        <w:jc w:val="center"/>
+      </w:pPr>
+      <w:r>
+        <w:rPr/>
+        <w:t xml:space="preserve">Figura </w:t>
+      </w:r>
+      <w:r>
+        <w:fldChar w:fldCharType="begin"/>
+      </w:r>
+      <w:r>
+        <w:instrText xml:space="preserve"> SEQ Figura \* ARABIC </w:instrText>
+      </w:r>
+      <w:r>
+        <w:fldChar w:fldCharType="separate"/>
+      </w:r>
+      <w:r>
+        <w:rPr>
+          <w:noProof/>
+        </w:rPr>
+        <w:t>28</w:t>
+      </w:r>
+      <w:r>
+        <w:fldChar w:fldCharType="end"/>
+      </w:r>
+      <w:r>
+        <w:rPr/>
+        <w:t xml:space="preserve"> - Tela de C</w:t>
+      </w:r>
+      <w:r>
+        <w:rPr/>
+        <w:t>onfiguração de Conta do Psicólogo</w:t>
+      </w:r>
+    </w:p>
+    <w:p w14:noSpellErr="1">
+      <w:pPr>
+        <w:rPr>
+          <w:b w:val="1"/>
+          <w:bCs w:val="1"/>
+          <w:u w:val="single"/>
+        </w:rPr>
+      </w:pPr>
+    </w:p>
+    <w:p w14:noSpellErr="1">
+      <w:pPr>
+        <w:rPr>
+          <w:b w:val="1"/>
+          <w:bCs w:val="1"/>
+          <w:u w:val="single"/>
+        </w:rPr>
+      </w:pPr>
+      <w:r>
+        <w:rPr>
+          <w:b w:val="1"/>
+          <w:bCs w:val="1"/>
+          <w:u w:val="single"/>
+        </w:rPr>
+        <w:t>Instruções de acesso</w:t>
+      </w:r>
+    </w:p>
+    <w:p w14:noSpellErr="1">
+      <w:pPr>
+        <w:rPr>
+          <w:b w:val="1"/>
+          <w:bCs w:val="1"/>
+          <w:u w:val="single"/>
+        </w:rPr>
+      </w:pPr>
+    </w:p>
+    <w:p w14:noSpellErr="1">
+      <w:r>
+        <w:rPr/>
+        <w:t xml:space="preserve">Existem duas maneiras distintas de acessar o site. </w:t>
+      </w:r>
+    </w:p>
+    <w:p w14:noSpellErr="1">
+      <w:pPr>
+        <w:rPr>
+          <w:b w:val="1"/>
+          <w:bCs w:val="1"/>
+        </w:rPr>
+      </w:pPr>
+      <w:r>
+        <w:rPr>
+          <w:b w:val="1"/>
+          <w:bCs w:val="1"/>
+        </w:rPr>
+        <w:t>A primeira maneira:</w:t>
+      </w:r>
+    </w:p>
+    <w:p w14:noSpellErr="1">
+      <w:r>
+        <w:rPr/>
+        <w:t xml:space="preserve">1a. Faça o download do arquivo do projeto (ZIP) ou clone do projeto no GitHub através do site </w:t>
+      </w:r>
+      <w:hyperlink r:id="R86ca57058e7646d4">
+        <w:r>
+          <w:rPr>
+            <w:color w:val="0000FF"/>
+            <w:u w:val="single"/>
+          </w:rPr>
+          <w:t>https://github.com/ICEI-PUC-Minas-PMGCC-TI/tiaw-pmg-cc-t-20202-interacoes-sociais</w:t>
+        </w:r>
+      </w:hyperlink>
+      <w:r>
+        <w:rPr/>
+        <w:t>;</w:t>
+      </w:r>
+    </w:p>
+    <w:p>
+      <w:r>
+        <w:rPr/>
+        <w:t>2a. Descompacte o arquivo em uma pasta específica;</w:t>
+      </w:r>
+    </w:p>
+    <w:p>
+      <w:r>
+        <w:rPr/>
+        <w:t>3a. Abra o Visual Studio Code e execute o Live Server;</w:t>
+      </w:r>
+    </w:p>
+    <w:p>
+      <w:pPr>
+        <w:pStyle w:val="Normal"/>
+      </w:pPr>
+      <w:r>
+        <w:rPr/>
+        <w:t>4a. Abra um navegador de Internet e informe a seguinte URL:</w:t>
+      </w:r>
+      <w:r>
+        <w:br/>
+      </w:r>
+      <w:hyperlink r:id="R67927b4eae614b86">
+        <w:r>
+          <w:rPr>
+            <w:rStyle w:val="Hyperlink"/>
+          </w:rPr>
+          <w:t>http://localhost:5501/src/template/index.html</w:t>
+        </w:r>
+      </w:hyperlink>
+    </w:p>
+    <w:p>
+      <w:pPr>
+        <w:pStyle w:val="Normal"/>
+      </w:pPr>
+      <w:r>
+        <w:rPr/>
+        <w:t>5a. Faça um cadastro clicando no botão Ingressar e, em seguida, clicando em Ingressar como P</w:t>
+      </w:r>
+      <w:r>
+        <w:rPr/>
+        <w:t>sicólogo</w:t>
+      </w:r>
+      <w:r>
+        <w:rPr/>
+        <w:t>.</w:t>
+      </w:r>
+    </w:p>
+    <w:p>
+      <w:pPr>
+        <w:pStyle w:val="Normal"/>
+      </w:pPr>
+      <w:r>
+        <w:rPr/>
+        <w:t>6a. Em seguida, clique em Entrar, Entrar como p</w:t>
+      </w:r>
+      <w:r>
+        <w:rPr/>
+        <w:t>sicólogo</w:t>
+      </w:r>
+      <w:r>
+        <w:rPr/>
+        <w:t>, escreva o e-mail e a senha que foram cadastradas e aperte em Entrar.</w:t>
+      </w:r>
+    </w:p>
+    <w:p>
+      <w:pPr>
+        <w:pStyle w:val="Normal"/>
+      </w:pPr>
+    </w:p>
+    <w:p w14:noSpellErr="1">
+      <w:pPr>
+        <w:rPr>
+          <w:b w:val="1"/>
+          <w:bCs w:val="1"/>
+        </w:rPr>
+      </w:pPr>
+      <w:r>
+        <w:rPr>
+          <w:b w:val="1"/>
+          <w:bCs w:val="1"/>
+        </w:rPr>
+        <w:t>A segunda maneira é:</w:t>
+      </w:r>
+    </w:p>
+    <w:p>
+      <w:r>
+        <w:rPr/>
+        <w:t xml:space="preserve">1b. Abra um navegador de Internet e informe a seguinte URL: </w:t>
+      </w:r>
+    </w:p>
+    <w:p>
+      <w:hyperlink r:id="Ra82f8e0232484102">
+        <w:r>
+          <w:rPr>
+            <w:rStyle w:val="Hyperlink"/>
+          </w:rPr>
+          <w:t>https://interacoes-sociais.yanrodrigues.repl.co/</w:t>
+        </w:r>
+      </w:hyperlink>
+    </w:p>
+    <w:p>
+      <w:pPr>
+        <w:pStyle w:val="Normal"/>
+      </w:pPr>
+      <w:r>
+        <w:rPr/>
+        <w:t>2b. Repita os passos da primeira maneira começando do passo 5a.</w:t>
+      </w:r>
+    </w:p>
+    <w:p>
+      <w:pPr>
+        <w:pStyle w:val="Normal"/>
+      </w:pPr>
+    </w:p>
+    <w:p>
+      <w:pPr>
+        <w:pStyle w:val="Ttulo2"/>
+        <w:rPr>
+          <w:rStyle w:val="FootnoteReference"/>
+        </w:rPr>
+      </w:pPr>
+      <w:r>
+        <w:rPr/>
+        <w:t>Funcionalidades do Sistema (Login)</w:t>
+      </w:r>
+    </w:p>
+    <w:p>
+      <w:pPr>
+        <w:pStyle w:val="Normal"/>
+      </w:pPr>
+      <w:r>
+        <w:rPr/>
+        <w:t xml:space="preserve">Nesta seção é apresentado o sistema de login, onde o </w:t>
+      </w:r>
+      <w:r>
+        <w:rPr/>
+        <w:t>usuário</w:t>
+      </w:r>
+      <w:r>
+        <w:rPr/>
+        <w:t xml:space="preserve"> entra com os dados e é redirecionado as configurações de sua conta.</w:t>
+      </w:r>
+    </w:p>
+    <w:p>
+      <w:pPr>
+        <w:pStyle w:val="Normal"/>
+      </w:pPr>
+    </w:p>
+    <w:p>
+      <w:pPr>
+        <w:pStyle w:val="Normal"/>
+      </w:pPr>
+      <w:r>
+        <w:drawing>
+          <wp:inline wp14:editId="16B58F7E" wp14:anchorId="196B7D43">
+            <wp:extent cx="5724524" cy="2847975"/>
+            <wp:effectExtent l="0" t="0" r="0" b="0"/>
+            <wp:docPr id="1089652713" name="" title=""/>
+            <wp:cNvGraphicFramePr>
+              <a:graphicFrameLocks noChangeAspect="1"/>
+            </wp:cNvGraphicFramePr>
+            <a:graphic>
+              <a:graphicData uri="http://schemas.openxmlformats.org/drawingml/2006/picture">
+                <pic:pic>
+                  <pic:nvPicPr>
+                    <pic:cNvPr id="0" name=""/>
+                    <pic:cNvPicPr/>
+                  </pic:nvPicPr>
+                  <pic:blipFill>
+                    <a:blip r:embed="Ra35706d723f748ac">
                       <a:extLst>
                         <a:ext xmlns:a="http://schemas.openxmlformats.org/drawingml/2006/main" uri="{28A0092B-C50C-407E-A947-70E740481C1C}">
                           <a14:useLocalDpi val="0"/>
@@ -21621,7 +21957,7 @@
                   <pic:spPr>
                     <a:xfrm>
                       <a:off x="0" y="0"/>
-                      <a:ext cx="5724524" cy="2990850"/>
+                      <a:ext cx="5724524" cy="2847975"/>
                     </a:xfrm>
                     <a:prstGeom prst="rect">
                       <a:avLst/>
@@ -21636,83 +21972,181 @@
     </w:p>
     <w:p>
       <w:pPr>
-        <w:pStyle w:val="Legenda"/>
+        <w:pStyle w:val="Normal"/>
         <w:jc w:val="center"/>
-      </w:pPr>
-      <w:r>
-        <w:rPr/>
-        <w:t xml:space="preserve">Figura </w:t>
-      </w:r>
-      <w:r>
-        <w:fldChar w:fldCharType="begin"/>
-      </w:r>
-      <w:r>
-        <w:instrText xml:space="preserve"> SEQ Figura \* ARABIC </w:instrText>
-      </w:r>
-      <w:r>
-        <w:fldChar w:fldCharType="separate"/>
-      </w:r>
-      <w:r>
-        <w:rPr>
-          <w:noProof/>
-        </w:rPr>
-        <w:t>28</w:t>
-      </w:r>
-      <w:r>
-        <w:fldChar w:fldCharType="end"/>
-      </w:r>
-      <w:r>
-        <w:rPr/>
-        <w:t xml:space="preserve"> - Tela de C</w:t>
-      </w:r>
-      <w:r>
-        <w:rPr/>
-        <w:t>onfiguração de Conta do Psicólogo</w:t>
-      </w:r>
-    </w:p>
-    <w:p w14:noSpellErr="1">
-      <w:pPr>
+        <w:rPr>
+          <w:i w:val="1"/>
+          <w:iCs w:val="1"/>
+          <w:sz w:val="18"/>
+          <w:szCs w:val="18"/>
+        </w:rPr>
+      </w:pPr>
+      <w:r>
+        <w:rPr>
+          <w:i w:val="1"/>
+          <w:iCs w:val="1"/>
+          <w:sz w:val="18"/>
+          <w:szCs w:val="18"/>
+        </w:rPr>
+        <w:t>Figura 31 – Tela de Login</w:t>
+      </w:r>
+    </w:p>
+    <w:p>
+      <w:pPr>
+        <w:pStyle w:val="Normal"/>
+      </w:pPr>
+    </w:p>
+    <w:p>
+      <w:pPr>
+        <w:pStyle w:val="Normal"/>
         <w:rPr>
           <w:b w:val="1"/>
           <w:bCs w:val="1"/>
           <w:u w:val="single"/>
         </w:rPr>
       </w:pPr>
-    </w:p>
-    <w:p w14:noSpellErr="1">
-      <w:pPr>
+      <w:r>
         <w:rPr>
           <w:b w:val="1"/>
           <w:bCs w:val="1"/>
           <w:u w:val="single"/>
         </w:rPr>
-      </w:pPr>
-      <w:r>
+        <w:t>Instruções de acesso</w:t>
+      </w:r>
+    </w:p>
+    <w:p>
+      <w:pPr>
+        <w:pStyle w:val="Normal"/>
+      </w:pPr>
+    </w:p>
+    <w:p>
+      <w:pPr>
+        <w:pStyle w:val="Normal"/>
         <w:rPr>
           <w:b w:val="1"/>
           <w:bCs w:val="1"/>
-          <w:u w:val="single"/>
-        </w:rPr>
-        <w:t>Instruções de acesso</w:t>
-      </w:r>
-    </w:p>
-    <w:p w14:noSpellErr="1">
-      <w:pPr>
+        </w:rPr>
+      </w:pPr>
+      <w:r>
         <w:rPr>
           <w:b w:val="1"/>
           <w:bCs w:val="1"/>
-          <w:u w:val="single"/>
-        </w:rPr>
-      </w:pPr>
-    </w:p>
-    <w:p w14:noSpellErr="1">
+        </w:rPr>
+        <w:t>Primeira Maneira:</w:t>
+      </w:r>
+    </w:p>
+    <w:p>
+      <w:pPr>
+        <w:pStyle w:val="Normal"/>
+      </w:pPr>
       <w:r>
         <w:rPr/>
-        <w:t xml:space="preserve">Existem duas maneiras distintas de acessar o site. </w:t>
-      </w:r>
-    </w:p>
-    <w:p w14:noSpellErr="1">
-      <w:pPr>
+        <w:t xml:space="preserve">1º. Abra um navegador de Internet e informe a seguinte URL: </w:t>
+      </w:r>
+      <w:r>
+        <w:rPr/>
+        <w:t>https://Interacoes-Sociais.yanrodrigues.repl.co</w:t>
+      </w:r>
+    </w:p>
+    <w:p>
+      <w:pPr>
+        <w:pStyle w:val="Normal"/>
+      </w:pPr>
+      <w:r>
+        <w:rPr/>
+        <w:t xml:space="preserve"> </w:t>
+      </w:r>
+    </w:p>
+    <w:p>
+      <w:pPr>
+        <w:pStyle w:val="Normal"/>
+      </w:pPr>
+      <w:r>
+        <w:rPr/>
+        <w:t xml:space="preserve">2º. Clique em ingressar e crie uma conta; </w:t>
+      </w:r>
+    </w:p>
+    <w:p>
+      <w:pPr>
+        <w:pStyle w:val="Normal"/>
+      </w:pPr>
+      <w:r>
+        <w:rPr/>
+        <w:t xml:space="preserve"> </w:t>
+      </w:r>
+    </w:p>
+    <w:p>
+      <w:pPr>
+        <w:pStyle w:val="Normal"/>
+      </w:pPr>
+      <w:r>
+        <w:rPr/>
+        <w:t xml:space="preserve">3º. Em seguida clique em entrar e informe o </w:t>
+      </w:r>
+      <w:r>
+        <w:rPr/>
+        <w:t>e-mail</w:t>
+      </w:r>
+      <w:r>
+        <w:rPr/>
+        <w:t xml:space="preserve"> e senha informados;</w:t>
+      </w:r>
+    </w:p>
+    <w:p>
+      <w:pPr>
+        <w:pStyle w:val="Normal"/>
+      </w:pPr>
+      <w:r>
+        <w:rPr/>
+        <w:t xml:space="preserve"> </w:t>
+      </w:r>
+    </w:p>
+    <w:p>
+      <w:pPr>
+        <w:pStyle w:val="Normal"/>
+      </w:pPr>
+      <w:r>
+        <w:rPr/>
+        <w:t xml:space="preserve">4º. Caso os dados estejam certos a </w:t>
+      </w:r>
+      <w:r>
+        <w:rPr/>
+        <w:t>página</w:t>
+      </w:r>
+      <w:r>
+        <w:rPr/>
+        <w:t xml:space="preserve"> de configuração de usuário </w:t>
+      </w:r>
+      <w:r>
+        <w:rPr/>
+        <w:t>irá</w:t>
+      </w:r>
+      <w:r>
+        <w:rPr/>
+        <w:t xml:space="preserve"> abrir.</w:t>
+      </w:r>
+    </w:p>
+    <w:p>
+      <w:pPr>
+        <w:pStyle w:val="Normal"/>
+      </w:pPr>
+      <w:r>
+        <w:rPr/>
+        <w:t xml:space="preserve"> </w:t>
+      </w:r>
+    </w:p>
+    <w:p>
+      <w:pPr>
+        <w:pStyle w:val="Normal"/>
+      </w:pPr>
+      <w:r>
+        <w:rPr/>
+        <w:t xml:space="preserve"> </w:t>
+      </w:r>
+    </w:p>
+    <w:p>
+      <w:pPr>
+        <w:pStyle w:val="Normal"/>
         <w:rPr>
           <w:b w:val="1"/>
           <w:bCs w:val="1"/>
@@ -21723,38 +22157,33 @@
           <w:b w:val="1"/>
           <w:bCs w:val="1"/>
         </w:rPr>
-        <w:t>A primeira maneira:</w:t>
-      </w:r>
-    </w:p>
-    <w:p w14:noSpellErr="1">
+        <w:t>Segunda Maneira:</w:t>
+      </w:r>
+    </w:p>
+    <w:p>
+      <w:pPr>
+        <w:pStyle w:val="Normal"/>
+      </w:pPr>
       <w:r>
         <w:rPr/>
-        <w:t xml:space="preserve">1a. Faça o download do arquivo do projeto (ZIP) ou clone do projeto no GitHub através do site </w:t>
-      </w:r>
-      <w:hyperlink r:id="R86ca57058e7646d4">
-        <w:r>
-          <w:rPr>
-            <w:color w:val="0000FF"/>
-            <w:u w:val="single"/>
-          </w:rPr>
-          <w:t>https://github.com/ICEI-PUC-Minas-PMGCC-TI/tiaw-pmg-cc-t-20202-interacoes-sociais</w:t>
-        </w:r>
-      </w:hyperlink>
+        <w:t xml:space="preserve">1º. Faça o download do arquivo do projeto (ZIP) ou clone do projeto no GitHub através do site </w:t>
+      </w:r>
       <w:r>
         <w:rPr/>
-        <w:t>;</w:t>
-      </w:r>
-    </w:p>
-    <w:p>
+        <w:t>https://github.com/ICEI-PUC-Minas-PMGCC-TI/tiaw-pmg-cc-t-20202-interacoes-sociais</w:t>
+      </w:r>
       <w:r>
         <w:rPr/>
-        <w:t>2a. Descompacte o arquivo em uma pasta específica;</w:t>
-      </w:r>
-    </w:p>
-    <w:p>
+        <w:t xml:space="preserve">; </w:t>
+      </w:r>
+    </w:p>
+    <w:p>
+      <w:pPr>
+        <w:pStyle w:val="Normal"/>
+      </w:pPr>
       <w:r>
         <w:rPr/>
-        <w:t>3a. Abra o Visual Studio Code e execute o Live Server;</w:t>
+        <w:t xml:space="preserve"> </w:t>
       </w:r>
     </w:p>
     <w:p>
@@ -21763,19 +22192,8 @@
       </w:pPr>
       <w:r>
         <w:rPr/>
-        <w:t>4a. Abra um navegador de Internet e informe a seguinte URL:</w:t>
-      </w:r>
-      <w:r>
-        <w:br/>
-      </w:r>
-      <w:hyperlink r:id="R67927b4eae614b86">
-        <w:r>
-          <w:rPr>
-            <w:rStyle w:val="Hyperlink"/>
-          </w:rPr>
-          <w:t>http://localhost:5501/src/template/index.html</w:t>
-        </w:r>
-      </w:hyperlink>
+        <w:t xml:space="preserve">2º. Descompacte o arquivo em uma pasta específica; </w:t>
+      </w:r>
     </w:p>
     <w:p>
       <w:pPr>
@@ -21783,15 +22201,25 @@
       </w:pPr>
       <w:r>
         <w:rPr/>
-        <w:t>5a. Faça um cadastro clicando no botão Ingressar e, em seguida, clicando em Ingressar como P</w:t>
-      </w:r>
+        <w:t xml:space="preserve"> </w:t>
+      </w:r>
+    </w:p>
+    <w:p>
+      <w:pPr>
+        <w:pStyle w:val="Normal"/>
+      </w:pPr>
       <w:r>
         <w:rPr/>
-        <w:t>sicólogo</w:t>
-      </w:r>
+        <w:t xml:space="preserve">3º. Abra o Visual Studio Code e execute o Live Server; </w:t>
+      </w:r>
+    </w:p>
+    <w:p>
+      <w:pPr>
+        <w:pStyle w:val="Normal"/>
+      </w:pPr>
       <w:r>
         <w:rPr/>
-        <w:t>.</w:t>
+        <w:t xml:space="preserve"> </w:t>
       </w:r>
     </w:p>
     <w:p>
@@ -21800,52 +22228,39 @@
       </w:pPr>
       <w:r>
         <w:rPr/>
-        <w:t>6a. Em seguida, clique em Entrar, Entrar como p</w:t>
-      </w:r>
+        <w:t xml:space="preserve">4º. Abra um navegador de Internet e informe a seguinte URL: </w:t>
+      </w:r>
+    </w:p>
+    <w:p>
+      <w:pPr>
+        <w:pStyle w:val="Normal"/>
+      </w:pPr>
       <w:r>
         <w:rPr/>
-        <w:t>sicólogo</w:t>
-      </w:r>
+        <w:t xml:space="preserve"> </w:t>
+      </w:r>
+    </w:p>
+    <w:p>
+      <w:pPr>
+        <w:pStyle w:val="Normal"/>
+      </w:pPr>
       <w:r>
         <w:rPr/>
-        <w:t>, escreva o e-mail e a senha que foram cadastradas e aperte em Entrar.</w:t>
+        <w:t>http://127.0.0.1:5501/src/template/index.html</w:t>
+      </w:r>
+      <w:r>
+        <w:rPr/>
+        <w:t xml:space="preserve"> </w:t>
       </w:r>
     </w:p>
     <w:p>
       <w:pPr>
         <w:pStyle w:val="Normal"/>
       </w:pPr>
-    </w:p>
-    <w:p w14:noSpellErr="1">
-      <w:pPr>
-        <w:rPr>
-          <w:b w:val="1"/>
-          <w:bCs w:val="1"/>
-        </w:rPr>
-      </w:pPr>
-      <w:r>
-        <w:rPr>
-          <w:b w:val="1"/>
-          <w:bCs w:val="1"/>
-        </w:rPr>
-        <w:t>A segunda maneira é:</w:t>
-      </w:r>
-    </w:p>
-    <w:p>
       <w:r>
         <w:rPr/>
-        <w:t xml:space="preserve">1b. Abra um navegador de Internet e informe a seguinte URL: </w:t>
-      </w:r>
-    </w:p>
-    <w:p>
-      <w:hyperlink r:id="Ra82f8e0232484102">
-        <w:r>
-          <w:rPr>
-            <w:rStyle w:val="Hyperlink"/>
-          </w:rPr>
-          <w:t>https://interacoes-sociais.yanrodrigues.repl.co/</w:t>
-        </w:r>
-      </w:hyperlink>
+        <w:t xml:space="preserve"> </w:t>
+      </w:r>
     </w:p>
     <w:p>
       <w:pPr>
@@ -21853,8 +22268,78 @@
       </w:pPr>
       <w:r>
         <w:rPr/>
-        <w:t>2b. Repita os passos da primeira maneira começando do passo 5a.</w:t>
-      </w:r>
+        <w:t xml:space="preserve">5º. Clique em ingressar e crie uma conta; </w:t>
+      </w:r>
+    </w:p>
+    <w:p>
+      <w:pPr>
+        <w:pStyle w:val="Normal"/>
+      </w:pPr>
+      <w:r>
+        <w:rPr/>
+        <w:t xml:space="preserve"> </w:t>
+      </w:r>
+    </w:p>
+    <w:p>
+      <w:pPr>
+        <w:pStyle w:val="Normal"/>
+      </w:pPr>
+      <w:r>
+        <w:rPr/>
+        <w:t xml:space="preserve">6º. Em seguida clique em entrar e informe o </w:t>
+      </w:r>
+      <w:r>
+        <w:rPr/>
+        <w:t>e-mail</w:t>
+      </w:r>
+      <w:r>
+        <w:rPr/>
+        <w:t xml:space="preserve"> e senha informados;</w:t>
+      </w:r>
+    </w:p>
+    <w:p>
+      <w:pPr>
+        <w:pStyle w:val="Normal"/>
+      </w:pPr>
+      <w:r>
+        <w:rPr/>
+        <w:t xml:space="preserve"> </w:t>
+      </w:r>
+    </w:p>
+    <w:p>
+      <w:pPr>
+        <w:pStyle w:val="Normal"/>
+      </w:pPr>
+      <w:r>
+        <w:rPr/>
+        <w:t xml:space="preserve">7º. Caso os dados estejam certos a </w:t>
+      </w:r>
+      <w:r>
+        <w:rPr/>
+        <w:t>página</w:t>
+      </w:r>
+      <w:r>
+        <w:rPr/>
+        <w:t xml:space="preserve"> de configuração de usuário </w:t>
+      </w:r>
+      <w:r>
+        <w:rPr/>
+        <w:t>irá</w:t>
+      </w:r>
+      <w:r>
+        <w:rPr/>
+        <w:t xml:space="preserve"> abrir.</w:t>
+      </w:r>
+    </w:p>
+    <w:p>
+      <w:pPr>
+        <w:pStyle w:val="Normal"/>
+      </w:pPr>
+    </w:p>
+    <w:p>
+      <w:pPr>
+        <w:pStyle w:val="Normal"/>
+      </w:pPr>
     </w:p>
     <w:p>
       <w:pPr>
@@ -23787,7 +24272,7 @@
   </w:abstractNum>
   <w:abstractNum w:abstractNumId="1" w15:restartNumberingAfterBreak="0">
     <w:nsid w:val="0A7C5944"/>
-    <w:multiLevelType w:val="multilevel"/>
+    <w:multiLevelType w:val="hybridMultilevel"/>
     <w:tmpl w:val="BF7C7738"/>
     <w:lvl w:ilvl="0" w:tplc="04160001">
       <w:start w:val="1"/>
@@ -23900,7 +24385,7 @@
   </w:abstractNum>
   <w:abstractNum w:abstractNumId="2" w15:restartNumberingAfterBreak="0">
     <w:nsid w:val="0AAF02CF"/>
-    <w:multiLevelType w:val="multilevel"/>
+    <w:multiLevelType w:val="hybridMultilevel"/>
     <w:tmpl w:val="F684CEFE"/>
     <w:lvl w:ilvl="0" w:tplc="04160001">
       <w:start w:val="1"/>
@@ -24691,7 +25176,7 @@
   </w:abstractNum>
   <w:abstractNum w:abstractNumId="9" w15:restartNumberingAfterBreak="0">
     <w:nsid w:val="21237159"/>
-    <w:multiLevelType w:val="multilevel"/>
+    <w:multiLevelType w:val="hybridMultilevel"/>
     <w:tmpl w:val="7B2809B8"/>
     <w:lvl w:ilvl="0">
       <w:start w:val="1"/>
@@ -24917,7 +25402,7 @@
   </w:abstractNum>
   <w:abstractNum w:abstractNumId="11" w15:restartNumberingAfterBreak="0">
     <w:nsid w:val="31065F43"/>
-    <w:multiLevelType w:val="multilevel"/>
+    <w:multiLevelType w:val="hybridMultilevel"/>
     <w:tmpl w:val="FFFFFFFF"/>
     <w:lvl w:ilvl="0">
       <w:start w:val="1"/>
@@ -25066,7 +25551,7 @@
   </w:abstractNum>
   <w:abstractNum w:abstractNumId="12" w15:restartNumberingAfterBreak="0">
     <w:nsid w:val="32870FF0"/>
-    <w:multiLevelType w:val="hybridMultilevel"/>
+    <w:multiLevelType w:val="multilevel"/>
     <w:tmpl w:val="2A8236DC"/>
     <w:lvl w:ilvl="0" w:tplc="04160001">
       <w:start w:val="1"/>
@@ -25378,7 +25863,7 @@
   </w:abstractNum>
   <w:abstractNum w:abstractNumId="15" w15:restartNumberingAfterBreak="0">
     <w:nsid w:val="3C5B382F"/>
-    <w:multiLevelType w:val="hybridMultilevel"/>
+    <w:multiLevelType w:val="multilevel"/>
     <w:tmpl w:val="341C71FA"/>
     <w:lvl w:ilvl="0" w:tplc="04160001">
       <w:start w:val="1"/>
@@ -25749,7 +26234,7 @@
   </w:abstractNum>
   <w:abstractNum w:abstractNumId="19" w15:restartNumberingAfterBreak="0">
     <w:nsid w:val="4EB5441F"/>
-    <w:multiLevelType w:val="hybridMultilevel"/>
+    <w:multiLevelType w:val="multilevel"/>
     <w:tmpl w:val="58E02424"/>
     <w:lvl w:ilvl="0">
       <w:start w:val="1"/>
@@ -26221,7 +26706,7 @@
   </w:abstractNum>
   <w:abstractNum w:abstractNumId="23" w15:restartNumberingAfterBreak="0">
     <w:nsid w:val="7DDA74ED"/>
-    <w:multiLevelType w:val="hybridMultilevel"/>
+    <w:multiLevelType w:val="multilevel"/>
     <w:tmpl w:val="14820758"/>
     <w:lvl w:ilvl="0">
       <w:start w:val="1"/>
@@ -27382,6 +27867,16 @@
       </w:tblBorders>
     </w:tblPr>
   </w:style>
+  <w:style xmlns:w14="http://schemas.microsoft.com/office/word/2010/wordml" xmlns:mc="http://schemas.openxmlformats.org/markup-compatibility/2006" xmlns:w="http://schemas.openxmlformats.org/wordprocessingml/2006/main" w:type="character" w:styleId="FootnoteReference" mc:Ignorable="w14">
+    <w:basedOn xmlns:w="http://schemas.openxmlformats.org/wordprocessingml/2006/main" w:val="Fontepargpadro"/>
+    <w:name xmlns:w="http://schemas.openxmlformats.org/wordprocessingml/2006/main" w:val="footnote reference"/>
+    <w:rPr xmlns:w="http://schemas.openxmlformats.org/wordprocessingml/2006/main">
+      <w:vertAlign w:val="superscript"/>
+    </w:rPr>
+    <w:semiHidden xmlns:w="http://schemas.openxmlformats.org/wordprocessingml/2006/main"/>
+    <w:uiPriority xmlns:w="http://schemas.openxmlformats.org/wordprocessingml/2006/main" w:val="99"/>
+    <w:unhideWhenUsed xmlns:w="http://schemas.openxmlformats.org/wordprocessingml/2006/main"/>
+  </w:style>
 </w:styles>
 </file>
 

</xml_diff>

<commit_message>
Arquivo final Sprint 2
</commit_message>
<xml_diff>
--- a/docs/Interacao Sociais Sprint 2.docx
+++ b/docs/Interacao Sociais Sprint 2.docx
@@ -10588,7 +10588,7 @@
       </w:pPr>
       <w:r>
         <w:drawing>
-          <wp:inline wp14:editId="2E9ECC36" wp14:anchorId="44E384AC">
+          <wp:inline wp14:editId="3F343E20" wp14:anchorId="44E384AC">
             <wp:extent cx="4381500" cy="2190750"/>
             <wp:effectExtent l="0" t="0" r="0" b="0"/>
             <wp:docPr id="4" name="Imagem 4" title=""/>
@@ -10603,7 +10603,7 @@
                     <pic:cNvPicPr/>
                   </pic:nvPicPr>
                   <pic:blipFill>
-                    <a:blip r:embed="R154c1c7191a244f8">
+                    <a:blip r:embed="R53a2958fc8464ab5">
                       <a:extLst xmlns:a="http://schemas.openxmlformats.org/drawingml/2006/main">
                         <a:ext uri="{28A0092B-C50C-407E-A947-70E740481C1C}">
                           <a14:useLocalDpi xmlns:a14="http://schemas.microsoft.com/office/drawing/2010/main" val="0"/>
@@ -11514,7 +11514,7 @@
       </w:pPr>
       <w:r>
         <w:drawing>
-          <wp:inline wp14:editId="3968424D" wp14:anchorId="3F9EC9CA">
+          <wp:inline wp14:editId="4ABA92FB" wp14:anchorId="3F9EC9CA">
             <wp:extent cx="5734052" cy="3219450"/>
             <wp:effectExtent l="0" t="0" r="0" b="0"/>
             <wp:docPr id="5" name="Imagem 5" title=""/>
@@ -11529,7 +11529,7 @@
                     <pic:cNvPicPr/>
                   </pic:nvPicPr>
                   <pic:blipFill>
-                    <a:blip r:embed="R622d61b3bccc425d">
+                    <a:blip r:embed="Rc3fa12ad9437445d">
                       <a:extLst xmlns:a="http://schemas.openxmlformats.org/drawingml/2006/main">
                         <a:ext uri="{28A0092B-C50C-407E-A947-70E740481C1C}">
                           <a14:useLocalDpi xmlns:a14="http://schemas.microsoft.com/office/drawing/2010/main" val="0"/>
@@ -11679,7 +11679,7 @@
       </w:pPr>
       <w:r>
         <w:drawing>
-          <wp:inline wp14:editId="6C6CE2D8" wp14:anchorId="532AA596">
+          <wp:inline wp14:editId="4E1C8F92" wp14:anchorId="532AA596">
             <wp:extent cx="5722622" cy="3238500"/>
             <wp:effectExtent l="0" t="0" r="0" b="0"/>
             <wp:docPr id="20" name="Imagem 20" title=""/>
@@ -11694,7 +11694,7 @@
                     <pic:cNvPicPr/>
                   </pic:nvPicPr>
                   <pic:blipFill>
-                    <a:blip r:embed="R29f96ef9ce464a1e">
+                    <a:blip r:embed="R023dd6e751e94ca1">
                       <a:extLst xmlns:a="http://schemas.openxmlformats.org/drawingml/2006/main">
                         <a:ext uri="{28A0092B-C50C-407E-A947-70E740481C1C}">
                           <a14:useLocalDpi xmlns:a14="http://schemas.microsoft.com/office/drawing/2010/main" val="0"/>
@@ -11793,7 +11793,7 @@
       </w:pPr>
       <w:r>
         <w:drawing>
-          <wp:inline wp14:editId="7F8FE6EE" wp14:anchorId="1A0C9009">
+          <wp:inline wp14:editId="2FAFB2B9" wp14:anchorId="1A0C9009">
             <wp:extent cx="5722622" cy="3238500"/>
             <wp:effectExtent l="0" t="0" r="0" b="0"/>
             <wp:docPr id="21" name="Imagem 21" title=""/>
@@ -11808,7 +11808,7 @@
                     <pic:cNvPicPr/>
                   </pic:nvPicPr>
                   <pic:blipFill>
-                    <a:blip r:embed="R94db7da1a77541ac">
+                    <a:blip r:embed="R634892a69cf44c3b">
                       <a:extLst xmlns:a="http://schemas.openxmlformats.org/drawingml/2006/main">
                         <a:ext uri="{28A0092B-C50C-407E-A947-70E740481C1C}">
                           <a14:useLocalDpi xmlns:a14="http://schemas.microsoft.com/office/drawing/2010/main" val="0"/>
@@ -11975,7 +11975,7 @@
       </w:pPr>
       <w:r>
         <w:drawing>
-          <wp:inline wp14:editId="4EE4BA09" wp14:anchorId="2FC89698">
+          <wp:inline wp14:editId="13810C9D" wp14:anchorId="2FC89698">
             <wp:extent cx="5721350" cy="2921000"/>
             <wp:effectExtent l="0" t="0" r="0" b="0"/>
             <wp:docPr id="41" name="Imagem 41" title=""/>
@@ -11990,7 +11990,7 @@
                     <pic:cNvPicPr/>
                   </pic:nvPicPr>
                   <pic:blipFill>
-                    <a:blip r:embed="R6814d7cc0fc04edf">
+                    <a:blip r:embed="R20a725f6c3d84b0b">
                       <a:extLst xmlns:a="http://schemas.openxmlformats.org/drawingml/2006/main">
                         <a:ext uri="{28A0092B-C50C-407E-A947-70E740481C1C}">
                           <a14:useLocalDpi xmlns:a14="http://schemas.microsoft.com/office/drawing/2010/main" val="0"/>
@@ -13691,6 +13691,10 @@
         <w:rPr/>
         <w:t/>
       </w:r>
+      <w:r>
+        <w:rPr/>
+        <w:t/>
+      </w:r>
     </w:p>
     <w:p>
       <w:pPr>
@@ -14805,6 +14809,10 @@
             </wp14:sizeRelV>
           </wp:anchor>
         </w:drawing>
+      </w:r>
+      <w:r>
+        <w:rPr/>
+        <w:t/>
       </w:r>
       <w:r>
         <w:rPr/>
@@ -15349,7 +15357,7 @@
       </w:pPr>
       <w:r>
         <w:drawing>
-          <wp:inline wp14:editId="530240F1" wp14:anchorId="40D050F3">
+          <wp:inline wp14:editId="42CF32ED" wp14:anchorId="40D050F3">
             <wp:extent cx="5721350" cy="2921000"/>
             <wp:effectExtent l="0" t="0" r="0" b="0"/>
             <wp:docPr id="28" name="Imagem 28" title=""/>
@@ -15364,7 +15372,7 @@
                     <pic:cNvPicPr/>
                   </pic:nvPicPr>
                   <pic:blipFill>
-                    <a:blip r:embed="Rc33405f1360b475f">
+                    <a:blip r:embed="R474c531b30144b93">
                       <a:extLst xmlns:a="http://schemas.openxmlformats.org/drawingml/2006/main">
                         <a:ext uri="{28A0092B-C50C-407E-A947-70E740481C1C}">
                           <a14:useLocalDpi xmlns:a14="http://schemas.microsoft.com/office/drawing/2010/main" val="0"/>
@@ -18218,6 +18226,10 @@
         <w:rPr/>
         <w:t/>
       </w:r>
+      <w:r>
+        <w:rPr/>
+        <w:t/>
+      </w:r>
     </w:p>
     <w:p>
       <w:pPr>
@@ -19430,6 +19442,10 @@
         <w:rPr/>
         <w:t/>
       </w:r>
+      <w:r>
+        <w:rPr/>
+        <w:t/>
+      </w:r>
     </w:p>
     <w:p>
       <w:pPr>
@@ -19649,6 +19665,10 @@
         <w:rPr/>
         <w:t/>
       </w:r>
+      <w:r>
+        <w:rPr/>
+        <w:t/>
+      </w:r>
     </w:p>
     <w:p>
       <w:pPr>
@@ -20124,7 +20144,7 @@
       </w:pPr>
       <w:r>
         <w:drawing>
-          <wp:inline wp14:editId="2C71A6B4" wp14:anchorId="47E3DC14">
+          <wp:inline wp14:editId="401FAD8B" wp14:anchorId="47E3DC14">
             <wp:extent cx="5733416" cy="3227070"/>
             <wp:effectExtent l="0" t="0" r="635" b="0"/>
             <wp:docPr id="2" name="Imagem 2" title=""/>
@@ -20139,7 +20159,7 @@
                     <pic:cNvPicPr/>
                   </pic:nvPicPr>
                   <pic:blipFill>
-                    <a:blip r:embed="Rdcc67ca2b86840e2">
+                    <a:blip r:embed="Rd258dee17c664249">
                       <a:extLst xmlns:a="http://schemas.openxmlformats.org/drawingml/2006/main">
                         <a:ext uri="{28A0092B-C50C-407E-A947-70E740481C1C}">
                           <a14:useLocalDpi xmlns:a14="http://schemas.microsoft.com/office/drawing/2010/main" val="0"/>
@@ -20489,7 +20509,7 @@
       </w:pPr>
       <w:r>
         <w:drawing>
-          <wp:inline wp14:editId="4744D0DD" wp14:anchorId="03FF1829">
+          <wp:inline wp14:editId="4822A3BB" wp14:anchorId="03FF1829">
             <wp:extent cx="5733416" cy="3254375"/>
             <wp:effectExtent l="0" t="0" r="635" b="3175"/>
             <wp:docPr id="3" name="Imagem 3" title=""/>
@@ -20504,7 +20524,7 @@
                     <pic:cNvPicPr/>
                   </pic:nvPicPr>
                   <pic:blipFill>
-                    <a:blip r:embed="R304bebedcca24932">
+                    <a:blip r:embed="Re9df210e8ed9489b">
                       <a:extLst xmlns:a="http://schemas.openxmlformats.org/drawingml/2006/main">
                         <a:ext uri="{28A0092B-C50C-407E-A947-70E740481C1C}">
                           <a14:useLocalDpi xmlns:a14="http://schemas.microsoft.com/office/drawing/2010/main" val="0"/>
@@ -20967,7 +20987,7 @@
       </w:pPr>
       <w:r>
         <w:drawing>
-          <wp:inline wp14:editId="22D10380" wp14:anchorId="2C671A1A">
+          <wp:inline wp14:editId="3A50C26A" wp14:anchorId="2C671A1A">
             <wp:extent cx="5733416" cy="3173730"/>
             <wp:effectExtent l="0" t="0" r="0" b="0"/>
             <wp:docPr id="6" name="Imagem 6" title=""/>
@@ -20982,7 +21002,7 @@
                     <pic:cNvPicPr/>
                   </pic:nvPicPr>
                   <pic:blipFill>
-                    <a:blip r:embed="R93901054b0674ca0">
+                    <a:blip r:embed="R9dba5d4b960b4828">
                       <a:extLst xmlns:a="http://schemas.openxmlformats.org/drawingml/2006/main">
                         <a:ext xmlns:a="http://schemas.openxmlformats.org/drawingml/2006/main" uri="{28A0092B-C50C-407E-A947-70E740481C1C}">
                           <a14:useLocalDpi xmlns:a14="http://schemas.microsoft.com/office/drawing/2010/main" val="0"/>
@@ -21278,7 +21298,7 @@
       </w:pPr>
       <w:r>
         <w:drawing>
-          <wp:inline wp14:editId="2774263B" wp14:anchorId="2991AAE1">
+          <wp:inline wp14:editId="246B22D9" wp14:anchorId="2991AAE1">
             <wp:extent cx="5724524" cy="3409950"/>
             <wp:effectExtent l="0" t="0" r="0" b="0"/>
             <wp:docPr id="2126475033" name="" title=""/>
@@ -21293,7 +21313,7 @@
                     <pic:cNvPicPr/>
                   </pic:nvPicPr>
                   <pic:blipFill>
-                    <a:blip r:embed="Raa78af99a39e4f76">
+                    <a:blip r:embed="R931322d0e6e84451">
                       <a:extLst xmlns:a="http://schemas.openxmlformats.org/drawingml/2006/main">
                         <a:ext xmlns:a="http://schemas.openxmlformats.org/drawingml/2006/main" uri="{28A0092B-C50C-407E-A947-70E740481C1C}">
                           <a14:useLocalDpi xmlns:a14="http://schemas.microsoft.com/office/drawing/2010/main" val="0"/>
@@ -21619,7 +21639,7 @@
       </w:pPr>
       <w:r>
         <w:drawing>
-          <wp:inline wp14:editId="5D2F8210" wp14:anchorId="40605832">
+          <wp:inline wp14:editId="016DF66E" wp14:anchorId="40605832">
             <wp:extent cx="5724524" cy="2990850"/>
             <wp:effectExtent l="0" t="0" r="0" b="0"/>
             <wp:docPr id="1832716326" name="" title=""/>
@@ -21634,7 +21654,7 @@
                     <pic:cNvPicPr/>
                   </pic:nvPicPr>
                   <pic:blipFill>
-                    <a:blip r:embed="R80ad963419ec454a">
+                    <a:blip r:embed="Rc299345910a5457f">
                       <a:extLst xmlns:a="http://schemas.openxmlformats.org/drawingml/2006/main">
                         <a:ext xmlns:a="http://schemas.openxmlformats.org/drawingml/2006/main" uri="{28A0092B-C50C-407E-A947-70E740481C1C}">
                           <a14:useLocalDpi xmlns:a14="http://schemas.microsoft.com/office/drawing/2010/main" val="0"/>
@@ -21928,7 +21948,7 @@
       </w:pPr>
       <w:r>
         <w:drawing>
-          <wp:inline wp14:editId="16B58F7E" wp14:anchorId="196B7D43">
+          <wp:inline wp14:editId="5C3D3121" wp14:anchorId="196B7D43">
             <wp:extent cx="5724524" cy="2847975"/>
             <wp:effectExtent l="0" t="0" r="0" b="0"/>
             <wp:docPr id="1089652713" name="" title=""/>
@@ -21943,7 +21963,502 @@
                     <pic:cNvPicPr/>
                   </pic:nvPicPr>
                   <pic:blipFill>
-                    <a:blip r:embed="Ra35706d723f748ac">
+                    <a:blip r:embed="Re8dfdaea11404e02">
+                      <a:extLst xmlns:a="http://schemas.openxmlformats.org/drawingml/2006/main">
+                        <a:ext xmlns:a="http://schemas.openxmlformats.org/drawingml/2006/main" uri="{28A0092B-C50C-407E-A947-70E740481C1C}">
+                          <a14:useLocalDpi xmlns:a14="http://schemas.microsoft.com/office/drawing/2010/main" val="0"/>
+                        </a:ext>
+                      </a:extLst>
+                    </a:blip>
+                    <a:stretch>
+                      <a:fillRect/>
+                    </a:stretch>
+                  </pic:blipFill>
+                  <pic:spPr>
+                    <a:xfrm rot="0" flipH="0" flipV="0">
+                      <a:off x="0" y="0"/>
+                      <a:ext cx="5724524" cy="2847975"/>
+                    </a:xfrm>
+                    <a:prstGeom prst="rect">
+                      <a:avLst/>
+                    </a:prstGeom>
+                  </pic:spPr>
+                </pic:pic>
+              </a:graphicData>
+            </a:graphic>
+          </wp:inline>
+        </w:drawing>
+      </w:r>
+    </w:p>
+    <w:p>
+      <w:pPr>
+        <w:pStyle w:val="Normal"/>
+        <w:jc w:val="center"/>
+        <w:rPr>
+          <w:i w:val="1"/>
+          <w:iCs w:val="1"/>
+          <w:sz w:val="18"/>
+          <w:szCs w:val="18"/>
+        </w:rPr>
+      </w:pPr>
+      <w:r>
+        <w:rPr>
+          <w:i w:val="1"/>
+          <w:iCs w:val="1"/>
+          <w:sz w:val="18"/>
+          <w:szCs w:val="18"/>
+        </w:rPr>
+        <w:t>Figura 31 – Tela de Login</w:t>
+      </w:r>
+    </w:p>
+    <w:p>
+      <w:pPr>
+        <w:pStyle w:val="Normal"/>
+      </w:pPr>
+    </w:p>
+    <w:p>
+      <w:pPr>
+        <w:pStyle w:val="Normal"/>
+        <w:rPr>
+          <w:b w:val="1"/>
+          <w:bCs w:val="1"/>
+          <w:u w:val="single"/>
+        </w:rPr>
+      </w:pPr>
+      <w:r>
+        <w:rPr>
+          <w:b w:val="1"/>
+          <w:bCs w:val="1"/>
+          <w:u w:val="single"/>
+        </w:rPr>
+        <w:t>Instruções de acesso</w:t>
+      </w:r>
+    </w:p>
+    <w:p>
+      <w:pPr>
+        <w:pStyle w:val="Normal"/>
+      </w:pPr>
+    </w:p>
+    <w:p>
+      <w:pPr>
+        <w:pStyle w:val="Normal"/>
+        <w:rPr>
+          <w:b w:val="1"/>
+          <w:bCs w:val="1"/>
+        </w:rPr>
+      </w:pPr>
+      <w:r>
+        <w:rPr>
+          <w:b w:val="1"/>
+          <w:bCs w:val="1"/>
+        </w:rPr>
+        <w:t>Primeira Maneira:</w:t>
+      </w:r>
+    </w:p>
+    <w:p>
+      <w:pPr>
+        <w:pStyle w:val="Normal"/>
+      </w:pPr>
+      <w:r>
+        <w:rPr/>
+        <w:t xml:space="preserve">1º. Abra um navegador de Internet e informe a seguinte URL: </w:t>
+      </w:r>
+      <w:r>
+        <w:rPr/>
+        <w:t>https://Interacoes-Sociais.yanrodrigues.repl.co</w:t>
+      </w:r>
+    </w:p>
+    <w:p>
+      <w:pPr>
+        <w:pStyle w:val="Normal"/>
+      </w:pPr>
+      <w:r>
+        <w:rPr/>
+        <w:t xml:space="preserve"> </w:t>
+      </w:r>
+    </w:p>
+    <w:p>
+      <w:pPr>
+        <w:pStyle w:val="Normal"/>
+      </w:pPr>
+      <w:r>
+        <w:rPr/>
+        <w:t xml:space="preserve">2º. Clique em ingressar e crie uma conta; </w:t>
+      </w:r>
+    </w:p>
+    <w:p>
+      <w:pPr>
+        <w:pStyle w:val="Normal"/>
+      </w:pPr>
+      <w:r>
+        <w:rPr/>
+        <w:t xml:space="preserve"> </w:t>
+      </w:r>
+    </w:p>
+    <w:p>
+      <w:pPr>
+        <w:pStyle w:val="Normal"/>
+      </w:pPr>
+      <w:r>
+        <w:rPr/>
+        <w:t xml:space="preserve">3º. Em seguida clique em entrar e informe o </w:t>
+      </w:r>
+      <w:r>
+        <w:rPr/>
+        <w:t>e-mail</w:t>
+      </w:r>
+      <w:r>
+        <w:rPr/>
+        <w:t xml:space="preserve"> e senha informados;</w:t>
+      </w:r>
+    </w:p>
+    <w:p>
+      <w:pPr>
+        <w:pStyle w:val="Normal"/>
+      </w:pPr>
+      <w:r>
+        <w:rPr/>
+        <w:t xml:space="preserve"> </w:t>
+      </w:r>
+    </w:p>
+    <w:p>
+      <w:pPr>
+        <w:pStyle w:val="Normal"/>
+      </w:pPr>
+      <w:r>
+        <w:rPr/>
+        <w:t xml:space="preserve">4º. Caso os dados estejam certos a </w:t>
+      </w:r>
+      <w:r>
+        <w:rPr/>
+        <w:t>página</w:t>
+      </w:r>
+      <w:r>
+        <w:rPr/>
+        <w:t xml:space="preserve"> de configuração de usuário </w:t>
+      </w:r>
+      <w:r>
+        <w:rPr/>
+        <w:t>irá</w:t>
+      </w:r>
+      <w:r>
+        <w:rPr/>
+        <w:t xml:space="preserve"> abrir.</w:t>
+      </w:r>
+    </w:p>
+    <w:p>
+      <w:pPr>
+        <w:pStyle w:val="Normal"/>
+      </w:pPr>
+      <w:r>
+        <w:rPr/>
+        <w:t xml:space="preserve"> </w:t>
+      </w:r>
+    </w:p>
+    <w:p>
+      <w:pPr>
+        <w:pStyle w:val="Normal"/>
+      </w:pPr>
+      <w:r>
+        <w:rPr/>
+        <w:t xml:space="preserve"> </w:t>
+      </w:r>
+    </w:p>
+    <w:p>
+      <w:pPr>
+        <w:pStyle w:val="Normal"/>
+        <w:rPr>
+          <w:b w:val="1"/>
+          <w:bCs w:val="1"/>
+        </w:rPr>
+      </w:pPr>
+      <w:r>
+        <w:rPr>
+          <w:b w:val="1"/>
+          <w:bCs w:val="1"/>
+        </w:rPr>
+        <w:t>Segunda Maneira:</w:t>
+      </w:r>
+    </w:p>
+    <w:p>
+      <w:pPr>
+        <w:pStyle w:val="Normal"/>
+      </w:pPr>
+      <w:r>
+        <w:rPr/>
+        <w:t xml:space="preserve">1º. Faça o download do arquivo do projeto (ZIP) ou clone do projeto no GitHub através do site </w:t>
+      </w:r>
+      <w:r>
+        <w:rPr/>
+        <w:t>https://github.com/ICEI-PUC-Minas-PMGCC-TI/tiaw-pmg-cc-t-20202-interacoes-sociais</w:t>
+      </w:r>
+      <w:r>
+        <w:rPr/>
+        <w:t xml:space="preserve">; </w:t>
+      </w:r>
+    </w:p>
+    <w:p>
+      <w:pPr>
+        <w:pStyle w:val="Normal"/>
+      </w:pPr>
+      <w:r>
+        <w:rPr/>
+        <w:t xml:space="preserve"> </w:t>
+      </w:r>
+    </w:p>
+    <w:p>
+      <w:pPr>
+        <w:pStyle w:val="Normal"/>
+      </w:pPr>
+      <w:r>
+        <w:rPr/>
+        <w:t xml:space="preserve">2º. Descompacte o arquivo em uma pasta específica; </w:t>
+      </w:r>
+    </w:p>
+    <w:p>
+      <w:pPr>
+        <w:pStyle w:val="Normal"/>
+      </w:pPr>
+      <w:r>
+        <w:rPr/>
+        <w:t xml:space="preserve"> </w:t>
+      </w:r>
+    </w:p>
+    <w:p>
+      <w:pPr>
+        <w:pStyle w:val="Normal"/>
+      </w:pPr>
+      <w:r>
+        <w:rPr/>
+        <w:t xml:space="preserve">3º. Abra o Visual Studio Code e execute o Live Server; </w:t>
+      </w:r>
+    </w:p>
+    <w:p>
+      <w:pPr>
+        <w:pStyle w:val="Normal"/>
+      </w:pPr>
+      <w:r>
+        <w:rPr/>
+        <w:t xml:space="preserve"> </w:t>
+      </w:r>
+    </w:p>
+    <w:p>
+      <w:pPr>
+        <w:pStyle w:val="Normal"/>
+      </w:pPr>
+      <w:r>
+        <w:rPr/>
+        <w:t xml:space="preserve">4º. Abra um navegador de Internet e informe a seguinte URL: </w:t>
+      </w:r>
+    </w:p>
+    <w:p>
+      <w:pPr>
+        <w:pStyle w:val="Normal"/>
+      </w:pPr>
+      <w:r>
+        <w:rPr/>
+        <w:t xml:space="preserve"> </w:t>
+      </w:r>
+    </w:p>
+    <w:p>
+      <w:pPr>
+        <w:pStyle w:val="Normal"/>
+      </w:pPr>
+      <w:r>
+        <w:rPr/>
+        <w:t>http://127.0.0.1:5501/src/template/index.html</w:t>
+      </w:r>
+      <w:r>
+        <w:rPr/>
+        <w:t xml:space="preserve"> </w:t>
+      </w:r>
+    </w:p>
+    <w:p>
+      <w:pPr>
+        <w:pStyle w:val="Normal"/>
+      </w:pPr>
+      <w:r>
+        <w:rPr/>
+        <w:t xml:space="preserve"> </w:t>
+      </w:r>
+    </w:p>
+    <w:p>
+      <w:pPr>
+        <w:pStyle w:val="Normal"/>
+      </w:pPr>
+      <w:r>
+        <w:rPr/>
+        <w:t xml:space="preserve">5º. Clique em ingressar e crie uma conta; </w:t>
+      </w:r>
+    </w:p>
+    <w:p>
+      <w:pPr>
+        <w:pStyle w:val="Normal"/>
+      </w:pPr>
+      <w:r>
+        <w:rPr/>
+        <w:t xml:space="preserve"> </w:t>
+      </w:r>
+    </w:p>
+    <w:p>
+      <w:pPr>
+        <w:pStyle w:val="Normal"/>
+      </w:pPr>
+      <w:r>
+        <w:rPr/>
+        <w:t xml:space="preserve">6º. Em seguida clique em entrar e informe o </w:t>
+      </w:r>
+      <w:r>
+        <w:rPr/>
+        <w:t>e-mail</w:t>
+      </w:r>
+      <w:r>
+        <w:rPr/>
+        <w:t xml:space="preserve"> e senha informados;</w:t>
+      </w:r>
+    </w:p>
+    <w:p>
+      <w:pPr>
+        <w:pStyle w:val="Normal"/>
+      </w:pPr>
+      <w:r>
+        <w:rPr/>
+        <w:t xml:space="preserve"> </w:t>
+      </w:r>
+    </w:p>
+    <w:p>
+      <w:pPr>
+        <w:pStyle w:val="Normal"/>
+      </w:pPr>
+      <w:r>
+        <w:rPr/>
+        <w:t xml:space="preserve">7º. Caso os dados estejam certos a </w:t>
+      </w:r>
+      <w:r>
+        <w:rPr/>
+        <w:t>página</w:t>
+      </w:r>
+      <w:r>
+        <w:rPr/>
+        <w:t xml:space="preserve"> de configuração de usuário </w:t>
+      </w:r>
+      <w:r>
+        <w:rPr/>
+        <w:t>irá</w:t>
+      </w:r>
+      <w:r>
+        <w:rPr/>
+        <w:t xml:space="preserve"> abrir.</w:t>
+      </w:r>
+    </w:p>
+    <w:p>
+      <w:pPr>
+        <w:pStyle w:val="Normal"/>
+      </w:pPr>
+    </w:p>
+    <w:p>
+      <w:pPr>
+        <w:pStyle w:val="Ttulo2"/>
+        <w:rPr>
+          <w:rStyle w:val="FootnoteReference"/>
+        </w:rPr>
+      </w:pPr>
+      <w:r>
+        <w:rPr/>
+        <w:t>Funcionalidades da Dashboard (Cartão de Visita)</w:t>
+      </w:r>
+    </w:p>
+    <w:p>
+      <w:pPr>
+        <w:spacing w:line="276" w:lineRule="auto"/>
+        <w:ind w:firstLine="425"/>
+        <w:jc w:val="both"/>
+        <w:rPr>
+          <w:rFonts w:ascii="Arial" w:hAnsi="Arial" w:eastAsia="Arial" w:cs="Arial"/>
+          <w:b w:val="0"/>
+          <w:bCs w:val="0"/>
+          <w:i w:val="0"/>
+          <w:iCs w:val="0"/>
+          <w:noProof w:val="0"/>
+          <w:color w:val="000000" w:themeColor="text1" w:themeTint="FF" w:themeShade="FF"/>
+          <w:sz w:val="22"/>
+          <w:szCs w:val="22"/>
+          <w:lang w:val="pt-BR"/>
+        </w:rPr>
+      </w:pPr>
+      <w:r>
+        <w:rPr>
+          <w:rFonts w:ascii="Arial" w:hAnsi="Arial" w:eastAsia="Arial" w:cs="Arial"/>
+          <w:b w:val="0"/>
+          <w:bCs w:val="0"/>
+          <w:i w:val="0"/>
+          <w:iCs w:val="0"/>
+          <w:noProof w:val="0"/>
+          <w:color w:val="000000" w:themeColor="text1" w:themeTint="FF" w:themeShade="FF"/>
+          <w:sz w:val="22"/>
+          <w:szCs w:val="22"/>
+          <w:lang w:val="pt-BR"/>
+        </w:rPr>
+        <w:t>A Barra lateral é o painel da aplicação em que o usuário acessa informações rápidas. Nesta barra há uma seção específica onde o usuário pode consultar informações essenciais sobre seu perfil. Esta seção nada mais é que um cartão de visita onde ele pode verificar a foto em seu perfil e consultar informações rápidas como seu status, recado ou até mesmo o nome em exibição.</w:t>
+      </w:r>
+    </w:p>
+    <w:p>
+      <w:pPr>
+        <w:pStyle w:val="Normal"/>
+        <w:spacing w:line="276" w:lineRule="auto"/>
+        <w:ind w:firstLine="425"/>
+        <w:jc w:val="both"/>
+        <w:rPr>
+          <w:rFonts w:ascii="Arial" w:hAnsi="Arial" w:eastAsia="Arial" w:cs="Arial"/>
+          <w:b w:val="0"/>
+          <w:bCs w:val="0"/>
+          <w:i w:val="0"/>
+          <w:iCs w:val="0"/>
+          <w:noProof w:val="0"/>
+          <w:color w:val="000000" w:themeColor="text1" w:themeTint="FF" w:themeShade="FF"/>
+          <w:sz w:val="22"/>
+          <w:szCs w:val="22"/>
+          <w:lang w:val="pt-BR"/>
+        </w:rPr>
+      </w:pPr>
+    </w:p>
+    <w:p>
+      <w:pPr>
+        <w:pStyle w:val="Normal"/>
+        <w:spacing w:line="276" w:lineRule="auto"/>
+        <w:ind w:firstLine="0"/>
+        <w:jc w:val="both"/>
+        <w:rPr>
+          <w:rFonts w:ascii="Arial" w:hAnsi="Arial" w:eastAsia="Arial" w:cs="Arial"/>
+          <w:b w:val="0"/>
+          <w:bCs w:val="0"/>
+          <w:i w:val="0"/>
+          <w:iCs w:val="0"/>
+          <w:noProof w:val="0"/>
+          <w:color w:val="000000" w:themeColor="text1" w:themeTint="FF" w:themeShade="FF"/>
+          <w:sz w:val="22"/>
+          <w:szCs w:val="22"/>
+          <w:lang w:val="pt-BR"/>
+        </w:rPr>
+      </w:pPr>
+      <w:r>
+        <w:drawing>
+          <wp:inline wp14:editId="4FEB5F3B" wp14:anchorId="1C68B101">
+            <wp:extent cx="5649951" cy="2895600"/>
+            <wp:effectExtent l="0" t="0" r="0" b="0"/>
+            <wp:docPr id="1026395712" name="" title=""/>
+            <wp:cNvGraphicFramePr>
+              <a:graphicFrameLocks noChangeAspect="1"/>
+            </wp:cNvGraphicFramePr>
+            <a:graphic>
+              <a:graphicData uri="http://schemas.openxmlformats.org/drawingml/2006/picture">
+                <pic:pic>
+                  <pic:nvPicPr>
+                    <pic:cNvPr id="0" name=""/>
+                    <pic:cNvPicPr/>
+                  </pic:nvPicPr>
+                  <pic:blipFill>
+                    <a:blip r:embed="R15ed4c058d8443fb">
                       <a:extLst>
                         <a:ext xmlns:a="http://schemas.openxmlformats.org/drawingml/2006/main" uri="{28A0092B-C50C-407E-A947-70E740481C1C}">
                           <a14:useLocalDpi val="0"/>
@@ -21957,7 +22472,7 @@
                   <pic:spPr>
                     <a:xfrm>
                       <a:off x="0" y="0"/>
-                      <a:ext cx="5724524" cy="2847975"/>
+                      <a:ext cx="5649951" cy="2895600"/>
                     </a:xfrm>
                     <a:prstGeom prst="rect">
                       <a:avLst/>
@@ -21973,27 +22488,41 @@
     <w:p>
       <w:pPr>
         <w:pStyle w:val="Normal"/>
-        <w:jc w:val="center"/>
-        <w:rPr>
-          <w:i w:val="1"/>
-          <w:iCs w:val="1"/>
-          <w:sz w:val="18"/>
-          <w:szCs w:val="18"/>
-        </w:rPr>
-      </w:pPr>
-      <w:r>
-        <w:rPr>
-          <w:i w:val="1"/>
-          <w:iCs w:val="1"/>
-          <w:sz w:val="18"/>
-          <w:szCs w:val="18"/>
-        </w:rPr>
-        <w:t>Figura 31 – Tela de Login</w:t>
-      </w:r>
+        <w:spacing w:line="276" w:lineRule="auto"/>
+        <w:ind w:firstLine="425"/>
+        <w:jc w:val="both"/>
+        <w:rPr>
+          <w:rFonts w:ascii="Arial" w:hAnsi="Arial" w:eastAsia="Arial" w:cs="Arial"/>
+          <w:b w:val="0"/>
+          <w:bCs w:val="0"/>
+          <w:i w:val="0"/>
+          <w:iCs w:val="0"/>
+          <w:noProof w:val="0"/>
+          <w:color w:val="000000" w:themeColor="text1" w:themeTint="FF" w:themeShade="FF"/>
+          <w:sz w:val="22"/>
+          <w:szCs w:val="22"/>
+          <w:lang w:val="pt-BR"/>
+        </w:rPr>
+      </w:pPr>
     </w:p>
     <w:p>
       <w:pPr>
         <w:pStyle w:val="Normal"/>
+        <w:spacing w:line="276" w:lineRule="auto"/>
+        <w:ind w:firstLine="425"/>
+        <w:jc w:val="both"/>
+        <w:rPr>
+          <w:rFonts w:ascii="Arial" w:hAnsi="Arial" w:eastAsia="Arial" w:cs="Arial"/>
+          <w:b w:val="0"/>
+          <w:bCs w:val="0"/>
+          <w:i w:val="0"/>
+          <w:iCs w:val="0"/>
+          <w:noProof w:val="0"/>
+          <w:color w:val="000000" w:themeColor="text1" w:themeTint="FF" w:themeShade="FF"/>
+          <w:sz w:val="22"/>
+          <w:szCs w:val="22"/>
+          <w:lang w:val="pt-BR"/>
+        </w:rPr>
       </w:pPr>
     </w:p>
     <w:p>
@@ -22017,53 +22546,170 @@
     <w:p>
       <w:pPr>
         <w:pStyle w:val="Normal"/>
-      </w:pPr>
-    </w:p>
-    <w:p>
-      <w:pPr>
-        <w:pStyle w:val="Normal"/>
         <w:rPr>
           <w:b w:val="1"/>
           <w:bCs w:val="1"/>
-        </w:rPr>
-      </w:pPr>
-      <w:r>
+          <w:u w:val="single"/>
+        </w:rPr>
+      </w:pPr>
+    </w:p>
+    <w:p>
+      <w:pPr>
+        <w:pStyle w:val="Normal"/>
         <w:rPr>
           <w:b w:val="1"/>
           <w:bCs w:val="1"/>
         </w:rPr>
+      </w:pPr>
+      <w:r>
+        <w:rPr>
+          <w:b w:val="1"/>
+          <w:bCs w:val="1"/>
+        </w:rPr>
         <w:t>Primeira Maneira:</w:t>
       </w:r>
     </w:p>
     <w:p>
       <w:pPr>
         <w:pStyle w:val="Normal"/>
-      </w:pPr>
+        <w:spacing w:line="276" w:lineRule="auto"/>
+        <w:ind w:firstLine="0"/>
+        <w:jc w:val="both"/>
+      </w:pPr>
+      <w:r>
+        <w:rPr>
+          <w:rFonts w:ascii="Arial" w:hAnsi="Arial" w:eastAsia="Arial" w:cs="Arial"/>
+          <w:b w:val="0"/>
+          <w:bCs w:val="0"/>
+          <w:i w:val="0"/>
+          <w:iCs w:val="0"/>
+          <w:noProof w:val="0"/>
+          <w:color w:val="000000" w:themeColor="text1" w:themeTint="FF" w:themeShade="FF"/>
+          <w:sz w:val="22"/>
+          <w:szCs w:val="22"/>
+          <w:lang w:val="pt-BR"/>
+        </w:rPr>
+        <w:t xml:space="preserve">1º - </w:t>
+      </w:r>
       <w:r>
         <w:rPr/>
-        <w:t xml:space="preserve">1º. Abra um navegador de Internet e informe a seguinte URL: </w:t>
-      </w:r>
+        <w:t xml:space="preserve">Abra um navegador de Internet e informe a seguinte URL: </w:t>
+      </w:r>
+      <w:hyperlink r:id="Ra3c1824255ee4e10">
+        <w:r>
+          <w:rPr>
+            <w:rStyle w:val="Hyperlink"/>
+          </w:rPr>
+          <w:t>https://Cartao-de-visita.igor97cto.repl.co</w:t>
+        </w:r>
+      </w:hyperlink>
       <w:r>
         <w:rPr/>
-        <w:t>https://Interacoes-Sociais.yanrodrigues.repl.co</w:t>
+        <w:t>.</w:t>
       </w:r>
     </w:p>
     <w:p>
       <w:pPr>
         <w:pStyle w:val="Normal"/>
-      </w:pPr>
+        <w:spacing w:line="276" w:lineRule="auto"/>
+        <w:ind w:firstLine="0"/>
+        <w:jc w:val="both"/>
+        <w:rPr>
+          <w:rFonts w:ascii="Arial" w:hAnsi="Arial" w:eastAsia="Arial" w:cs="Arial"/>
+          <w:b w:val="0"/>
+          <w:bCs w:val="0"/>
+          <w:i w:val="0"/>
+          <w:iCs w:val="0"/>
+          <w:noProof w:val="0"/>
+          <w:color w:val="000000" w:themeColor="text1" w:themeTint="FF" w:themeShade="FF"/>
+          <w:sz w:val="22"/>
+          <w:szCs w:val="22"/>
+          <w:lang w:val="pt-BR"/>
+        </w:rPr>
+      </w:pPr>
+    </w:p>
+    <w:p>
+      <w:pPr>
+        <w:pStyle w:val="Normal"/>
+        <w:spacing w:line="276" w:lineRule="auto"/>
+        <w:ind w:firstLine="0"/>
+        <w:jc w:val="both"/>
+      </w:pPr>
+      <w:r>
+        <w:rPr>
+          <w:rFonts w:ascii="Arial" w:hAnsi="Arial" w:eastAsia="Arial" w:cs="Arial"/>
+          <w:b w:val="0"/>
+          <w:bCs w:val="0"/>
+          <w:i w:val="0"/>
+          <w:iCs w:val="0"/>
+          <w:noProof w:val="0"/>
+          <w:color w:val="000000" w:themeColor="text1" w:themeTint="FF" w:themeShade="FF"/>
+          <w:sz w:val="22"/>
+          <w:szCs w:val="22"/>
+          <w:lang w:val="pt-BR"/>
+        </w:rPr>
+        <w:t>2º - Selecione um usuário no botão “Usuários.</w:t>
+      </w:r>
+    </w:p>
+    <w:p>
+      <w:pPr>
+        <w:pStyle w:val="Normal"/>
+        <w:spacing w:line="276" w:lineRule="auto"/>
+        <w:ind w:firstLine="0"/>
+        <w:jc w:val="both"/>
+        <w:rPr>
+          <w:rFonts w:ascii="Arial" w:hAnsi="Arial" w:eastAsia="Arial" w:cs="Arial"/>
+          <w:b w:val="0"/>
+          <w:bCs w:val="0"/>
+          <w:i w:val="0"/>
+          <w:iCs w:val="0"/>
+          <w:noProof w:val="0"/>
+          <w:color w:val="000000" w:themeColor="text1" w:themeTint="FF" w:themeShade="FF"/>
+          <w:sz w:val="22"/>
+          <w:szCs w:val="22"/>
+          <w:lang w:val="pt-BR"/>
+        </w:rPr>
+      </w:pPr>
+    </w:p>
+    <w:p>
+      <w:pPr>
+        <w:pStyle w:val="Normal"/>
+        <w:rPr>
+          <w:b w:val="1"/>
+          <w:bCs w:val="1"/>
+        </w:rPr>
+      </w:pPr>
+      <w:r>
+        <w:rPr>
+          <w:b w:val="1"/>
+          <w:bCs w:val="1"/>
+        </w:rPr>
+        <w:t>Segunda Maneira:</w:t>
+      </w:r>
+    </w:p>
+    <w:p>
+      <w:pPr>
+        <w:pStyle w:val="Normal"/>
+      </w:pPr>
+      <w:r>
+        <w:rPr/>
+        <w:t>1º</w:t>
+      </w:r>
+      <w:r>
+        <w:rPr/>
+        <w:t xml:space="preserve"> - </w:t>
+      </w:r>
+      <w:r>
+        <w:rPr/>
+        <w:t>Faça o download do arquivo do projeto (ZIP) ou clone do projeto no GitHub através do site</w:t>
+      </w:r>
       <w:r>
         <w:rPr/>
         <w:t xml:space="preserve"> </w:t>
       </w:r>
-    </w:p>
-    <w:p>
-      <w:pPr>
-        <w:pStyle w:val="Normal"/>
-      </w:pPr>
       <w:r>
         <w:rPr/>
-        <w:t xml:space="preserve">2º. Clique em ingressar e crie uma conta; </w:t>
+        <w:t xml:space="preserve">https://github.com/ICEI-PUC-Minas-PMGCC-TI/tiaw-pmg-cc-t-20202-interacoes-sociais; </w:t>
       </w:r>
     </w:p>
     <w:p>
@@ -22081,49 +22727,23 @@
       </w:pPr>
       <w:r>
         <w:rPr/>
-        <w:t xml:space="preserve">3º. Em seguida clique em entrar e informe o </w:t>
+        <w:t>2</w:t>
       </w:r>
       <w:r>
         <w:rPr/>
-        <w:t>e-mail</w:t>
+        <w:t>º</w:t>
       </w:r>
       <w:r>
         <w:rPr/>
-        <w:t xml:space="preserve"> e senha informados;</w:t>
-      </w:r>
-    </w:p>
-    <w:p>
-      <w:pPr>
-        <w:pStyle w:val="Normal"/>
-      </w:pPr>
+        <w:t xml:space="preserve"> -</w:t>
+      </w:r>
       <w:r>
         <w:rPr/>
         <w:t xml:space="preserve"> </w:t>
       </w:r>
-    </w:p>
-    <w:p>
-      <w:pPr>
-        <w:pStyle w:val="Normal"/>
-      </w:pPr>
       <w:r>
         <w:rPr/>
-        <w:t xml:space="preserve">4º. Caso os dados estejam certos a </w:t>
-      </w:r>
-      <w:r>
-        <w:rPr/>
-        <w:t>página</w:t>
-      </w:r>
-      <w:r>
-        <w:rPr/>
-        <w:t xml:space="preserve"> de configuração de usuário </w:t>
-      </w:r>
-      <w:r>
-        <w:rPr/>
-        <w:t>irá</w:t>
-      </w:r>
-      <w:r>
-        <w:rPr/>
-        <w:t xml:space="preserve"> abrir.</w:t>
+        <w:t xml:space="preserve">Descompacte o arquivo em uma pasta específica; </w:t>
       </w:r>
     </w:p>
     <w:p>
@@ -22141,36 +22761,29 @@
       </w:pPr>
       <w:r>
         <w:rPr/>
-        <w:t xml:space="preserve"> </w:t>
-      </w:r>
-    </w:p>
-    <w:p>
-      <w:pPr>
-        <w:pStyle w:val="Normal"/>
-        <w:rPr>
-          <w:b w:val="1"/>
-          <w:bCs w:val="1"/>
-        </w:rPr>
-      </w:pPr>
-      <w:r>
-        <w:rPr>
-          <w:b w:val="1"/>
-          <w:bCs w:val="1"/>
-        </w:rPr>
-        <w:t>Segunda Maneira:</w:t>
-      </w:r>
-    </w:p>
-    <w:p>
-      <w:pPr>
-        <w:pStyle w:val="Normal"/>
-      </w:pPr>
+        <w:t>3º</w:t>
+      </w:r>
       <w:r>
         <w:rPr/>
-        <w:t xml:space="preserve">1º. Faça o download do arquivo do projeto (ZIP) ou clone do projeto no GitHub através do site </w:t>
+        <w:t xml:space="preserve"> - </w:t>
       </w:r>
       <w:r>
         <w:rPr/>
-        <w:t>https://github.com/ICEI-PUC-Minas-PMGCC-TI/tiaw-pmg-cc-t-20202-interacoes-sociais</w:t>
+        <w:t xml:space="preserve">Abra o Visual Studio </w:t>
+      </w:r>
+      <w:proofErr w:type="spellStart"/>
+      <w:r>
+        <w:rPr/>
+        <w:t>Code</w:t>
+      </w:r>
+      <w:proofErr w:type="spellEnd"/>
+      <w:r>
+        <w:rPr/>
+        <w:t xml:space="preserve"> e execute o Live Server</w:t>
+      </w:r>
+      <w:r>
+        <w:rPr/>
+        <w:t xml:space="preserve"> no arquivo /scr/html/Dash.html</w:t>
       </w:r>
       <w:r>
         <w:rPr/>
@@ -22181,155 +22794,34 @@
       <w:pPr>
         <w:pStyle w:val="Normal"/>
       </w:pPr>
-      <w:r>
-        <w:rPr/>
-        <w:t xml:space="preserve"> </w:t>
-      </w:r>
     </w:p>
     <w:p>
       <w:pPr>
         <w:pStyle w:val="Normal"/>
-      </w:pPr>
-      <w:r>
-        <w:rPr/>
-        <w:t xml:space="preserve">2º. Descompacte o arquivo em uma pasta específica; </w:t>
+        <w:spacing w:line="276" w:lineRule="auto"/>
+        <w:ind w:firstLine="0"/>
+        <w:jc w:val="both"/>
+      </w:pPr>
+      <w:r>
+        <w:rPr>
+          <w:rFonts w:ascii="Arial" w:hAnsi="Arial" w:eastAsia="Arial" w:cs="Arial"/>
+          <w:b w:val="0"/>
+          <w:bCs w:val="0"/>
+          <w:i w:val="0"/>
+          <w:iCs w:val="0"/>
+          <w:noProof w:val="0"/>
+          <w:color w:val="000000" w:themeColor="text1" w:themeTint="FF" w:themeShade="FF"/>
+          <w:sz w:val="22"/>
+          <w:szCs w:val="22"/>
+          <w:lang w:val="pt-BR"/>
+        </w:rPr>
+        <w:t>4º - Selecione um usuário no botão “Usuários.</w:t>
       </w:r>
     </w:p>
     <w:p>
       <w:pPr>
         <w:pStyle w:val="Normal"/>
       </w:pPr>
-      <w:r>
-        <w:rPr/>
-        <w:t xml:space="preserve"> </w:t>
-      </w:r>
-    </w:p>
-    <w:p>
-      <w:pPr>
-        <w:pStyle w:val="Normal"/>
-      </w:pPr>
-      <w:r>
-        <w:rPr/>
-        <w:t xml:space="preserve">3º. Abra o Visual Studio Code e execute o Live Server; </w:t>
-      </w:r>
-    </w:p>
-    <w:p>
-      <w:pPr>
-        <w:pStyle w:val="Normal"/>
-      </w:pPr>
-      <w:r>
-        <w:rPr/>
-        <w:t xml:space="preserve"> </w:t>
-      </w:r>
-    </w:p>
-    <w:p>
-      <w:pPr>
-        <w:pStyle w:val="Normal"/>
-      </w:pPr>
-      <w:r>
-        <w:rPr/>
-        <w:t xml:space="preserve">4º. Abra um navegador de Internet e informe a seguinte URL: </w:t>
-      </w:r>
-    </w:p>
-    <w:p>
-      <w:pPr>
-        <w:pStyle w:val="Normal"/>
-      </w:pPr>
-      <w:r>
-        <w:rPr/>
-        <w:t xml:space="preserve"> </w:t>
-      </w:r>
-    </w:p>
-    <w:p>
-      <w:pPr>
-        <w:pStyle w:val="Normal"/>
-      </w:pPr>
-      <w:r>
-        <w:rPr/>
-        <w:t>http://127.0.0.1:5501/src/template/index.html</w:t>
-      </w:r>
-      <w:r>
-        <w:rPr/>
-        <w:t xml:space="preserve"> </w:t>
-      </w:r>
-    </w:p>
-    <w:p>
-      <w:pPr>
-        <w:pStyle w:val="Normal"/>
-      </w:pPr>
-      <w:r>
-        <w:rPr/>
-        <w:t xml:space="preserve"> </w:t>
-      </w:r>
-    </w:p>
-    <w:p>
-      <w:pPr>
-        <w:pStyle w:val="Normal"/>
-      </w:pPr>
-      <w:r>
-        <w:rPr/>
-        <w:t xml:space="preserve">5º. Clique em ingressar e crie uma conta; </w:t>
-      </w:r>
-    </w:p>
-    <w:p>
-      <w:pPr>
-        <w:pStyle w:val="Normal"/>
-      </w:pPr>
-      <w:r>
-        <w:rPr/>
-        <w:t xml:space="preserve"> </w:t>
-      </w:r>
-    </w:p>
-    <w:p>
-      <w:pPr>
-        <w:pStyle w:val="Normal"/>
-      </w:pPr>
-      <w:r>
-        <w:rPr/>
-        <w:t xml:space="preserve">6º. Em seguida clique em entrar e informe o </w:t>
-      </w:r>
-      <w:r>
-        <w:rPr/>
-        <w:t>e-mail</w:t>
-      </w:r>
-      <w:r>
-        <w:rPr/>
-        <w:t xml:space="preserve"> e senha informados;</w:t>
-      </w:r>
-    </w:p>
-    <w:p>
-      <w:pPr>
-        <w:pStyle w:val="Normal"/>
-      </w:pPr>
-      <w:r>
-        <w:rPr/>
-        <w:t xml:space="preserve"> </w:t>
-      </w:r>
-    </w:p>
-    <w:p>
-      <w:pPr>
-        <w:pStyle w:val="Normal"/>
-      </w:pPr>
-      <w:r>
-        <w:rPr/>
-        <w:t xml:space="preserve">7º. Caso os dados estejam certos a </w:t>
-      </w:r>
-      <w:r>
-        <w:rPr/>
-        <w:t>página</w:t>
-      </w:r>
-      <w:r>
-        <w:rPr/>
-        <w:t xml:space="preserve"> de configuração de usuário </w:t>
-      </w:r>
-      <w:r>
-        <w:rPr/>
-        <w:t>irá</w:t>
-      </w:r>
-      <w:r>
-        <w:rPr/>
-        <w:t xml:space="preserve"> abrir.</w:t>
-      </w:r>
     </w:p>
     <w:p>
       <w:pPr>
@@ -23950,16 +24442,13 @@
     <w:p/>
     <w:p>
       <w:pPr>
-        <w:tabs>
-          <w:tab w:val="left" w:pos="720"/>
-          <w:tab w:val="left" w:pos="2040"/>
-        </w:tabs>
-        <w:rPr>
-          <w:b/>
-        </w:rPr>
-      </w:pPr>
-    </w:p>
-    <w:p/>
+        <w:pStyle w:val="Normal"/>
+        <w:rPr>
+          <w:b w:val="1"/>
+          <w:bCs w:val="1"/>
+        </w:rPr>
+      </w:pPr>
+    </w:p>
     <w:p/>
     <w:p>
       <w:pPr>
@@ -24272,7 +24761,7 @@
   </w:abstractNum>
   <w:abstractNum w:abstractNumId="1" w15:restartNumberingAfterBreak="0">
     <w:nsid w:val="0A7C5944"/>
-    <w:multiLevelType w:val="hybridMultilevel"/>
+    <w:multiLevelType w:val="multilevel"/>
     <w:tmpl w:val="BF7C7738"/>
     <w:lvl w:ilvl="0" w:tplc="04160001">
       <w:start w:val="1"/>
@@ -24385,7 +24874,7 @@
   </w:abstractNum>
   <w:abstractNum w:abstractNumId="2" w15:restartNumberingAfterBreak="0">
     <w:nsid w:val="0AAF02CF"/>
-    <w:multiLevelType w:val="hybridMultilevel"/>
+    <w:multiLevelType w:val="multilevel"/>
     <w:tmpl w:val="F684CEFE"/>
     <w:lvl w:ilvl="0" w:tplc="04160001">
       <w:start w:val="1"/>
@@ -24611,7 +25100,7 @@
   </w:abstractNum>
   <w:abstractNum w:abstractNumId="4" w15:restartNumberingAfterBreak="0">
     <w:nsid w:val="11E64EE8"/>
-    <w:multiLevelType w:val="multilevel"/>
+    <w:multiLevelType w:val="hybridMultilevel"/>
     <w:tmpl w:val="AE46527E"/>
     <w:lvl w:ilvl="0">
       <w:start w:val="1"/>
@@ -25289,7 +25778,7 @@
   </w:abstractNum>
   <w:abstractNum w:abstractNumId="10" w15:restartNumberingAfterBreak="0">
     <w:nsid w:val="27BC0BBA"/>
-    <w:multiLevelType w:val="multilevel"/>
+    <w:multiLevelType w:val="hybridMultilevel"/>
     <w:tmpl w:val="3A12327C"/>
     <w:lvl w:ilvl="0">
       <w:start w:val="1"/>
@@ -25750,7 +26239,7 @@
   </w:abstractNum>
   <w:abstractNum w:abstractNumId="14" w15:restartNumberingAfterBreak="0">
     <w:nsid w:val="3AE51E0A"/>
-    <w:multiLevelType w:val="hybridMultilevel"/>
+    <w:multiLevelType w:val="multilevel"/>
     <w:tmpl w:val="1C4E57DC"/>
     <w:lvl w:ilvl="0" w:tplc="04160001">
       <w:start w:val="1"/>
@@ -25863,7 +26352,7 @@
   </w:abstractNum>
   <w:abstractNum w:abstractNumId="15" w15:restartNumberingAfterBreak="0">
     <w:nsid w:val="3C5B382F"/>
-    <w:multiLevelType w:val="multilevel"/>
+    <w:multiLevelType w:val="hybridMultilevel"/>
     <w:tmpl w:val="341C71FA"/>
     <w:lvl w:ilvl="0" w:tplc="04160001">
       <w:start w:val="1"/>
@@ -26148,7 +26637,7 @@
   </w:abstractNum>
   <w:abstractNum w:abstractNumId="18" w15:restartNumberingAfterBreak="0">
     <w:nsid w:val="4C051905"/>
-    <w:multiLevelType w:val="hybridMultilevel"/>
+    <w:multiLevelType w:val="multilevel"/>
     <w:tmpl w:val="1B52800A"/>
     <w:lvl w:ilvl="0" w:tplc="0416000F">
       <w:start w:val="1"/>
@@ -26706,7 +27195,7 @@
   </w:abstractNum>
   <w:abstractNum w:abstractNumId="23" w15:restartNumberingAfterBreak="0">
     <w:nsid w:val="7DDA74ED"/>
-    <w:multiLevelType w:val="multilevel"/>
+    <w:multiLevelType w:val="hybridMultilevel"/>
     <w:tmpl w:val="14820758"/>
     <w:lvl w:ilvl="0">
       <w:start w:val="1"/>

</xml_diff>